<commit_message>
Izmijenjen dijagram klasa, dodan opis servisa za pristup bazi.
</commit_message>
<xml_diff>
--- a/dokumentacija/Smarty_MartaFiorencisTD.docx
+++ b/dokumentacija/Smarty_MartaFiorencisTD.docx
@@ -93,85 +93,7 @@
           <w:sz w:val="32"/>
           <w:szCs w:val="32"/>
         </w:rPr>
-        <w:t xml:space="preserve">Matija </w:t>
-      </w:r>
-      <w:proofErr w:type="spellStart"/>
-      <w:r>
-        <w:rPr>
-          <w:b/>
-          <w:bCs/>
-          <w:color w:val="000000"/>
-          <w:sz w:val="32"/>
-          <w:szCs w:val="32"/>
-        </w:rPr>
-        <w:t>Lješčanin</w:t>
-      </w:r>
-      <w:proofErr w:type="spellEnd"/>
-      <w:r>
-        <w:rPr>
-          <w:b/>
-          <w:bCs/>
-          <w:color w:val="000000"/>
-          <w:sz w:val="32"/>
-          <w:szCs w:val="32"/>
-        </w:rPr>
-        <w:t>, matljesca@foi.hr</w:t>
-      </w:r>
-    </w:p>
-    <w:p>
-      <w:pPr>
-        <w:pStyle w:val="StandardWeb"/>
-        <w:spacing w:before="0" w:beforeAutospacing="0" w:after="0" w:afterAutospacing="0"/>
-      </w:pPr>
-      <w:proofErr w:type="spellStart"/>
-      <w:r>
-        <w:rPr>
-          <w:b/>
-          <w:bCs/>
-          <w:color w:val="000000"/>
-          <w:sz w:val="32"/>
-          <w:szCs w:val="32"/>
-        </w:rPr>
-        <w:t>Enis</w:t>
-      </w:r>
-      <w:proofErr w:type="spellEnd"/>
-      <w:r>
-        <w:rPr>
-          <w:b/>
-          <w:bCs/>
-          <w:color w:val="000000"/>
-          <w:sz w:val="32"/>
-          <w:szCs w:val="32"/>
-        </w:rPr>
-        <w:t xml:space="preserve"> Novak, enovak1@</w:t>
-      </w:r>
-      <w:proofErr w:type="spellStart"/>
-      <w:r>
-        <w:rPr>
-          <w:b/>
-          <w:bCs/>
-          <w:color w:val="000000"/>
-          <w:sz w:val="32"/>
-          <w:szCs w:val="32"/>
-        </w:rPr>
-        <w:t>foi.hr</w:t>
-      </w:r>
-      <w:proofErr w:type="spellEnd"/>
-    </w:p>
-    <w:p>
-      <w:pPr>
-        <w:pStyle w:val="StandardWeb"/>
-        <w:spacing w:before="0" w:beforeAutospacing="0" w:after="0" w:afterAutospacing="0"/>
-      </w:pPr>
-      <w:r>
-        <w:rPr>
-          <w:b/>
-          <w:bCs/>
-          <w:color w:val="000000"/>
-          <w:sz w:val="32"/>
-          <w:szCs w:val="32"/>
-        </w:rPr>
-        <w:t>Karlo Njegovan, karnjeg@foi.hr</w:t>
+        <w:t>+</w:t>
       </w:r>
     </w:p>
     <w:p>
@@ -356,7 +278,6 @@
           <w:sz w:val="28"/>
           <w:szCs w:val="28"/>
         </w:rPr>
-        <w:lastRenderedPageBreak/>
         <w:t>SVEUČILIŠTE U ZAGREBU</w:t>
       </w:r>
     </w:p>
@@ -391,6 +312,7 @@
           <w:sz w:val="28"/>
           <w:szCs w:val="28"/>
         </w:rPr>
+        <w:lastRenderedPageBreak/>
         <w:t>V A R A Ž D I N</w:t>
       </w:r>
     </w:p>
@@ -444,21 +366,16 @@
           <w:rPr>
             <w:rStyle w:val="Hiperveza"/>
             <w:rFonts w:eastAsiaTheme="majorEastAsia"/>
-            <w:b/>
-            <w:bCs/>
-            <w:color w:val="1155CC"/>
           </w:rPr>
-          <w:t>https://github.com/KarloNjegovan/Smarty</w:t>
-        </w:r>
-        <w:r>
-          <w:rPr>
-            <w:b/>
-            <w:bCs/>
-            <w:color w:val="000000"/>
-          </w:rPr>
-          <w:br/>
+          <w:t>https://github.com/marfioren/Android_marta</w:t>
         </w:r>
       </w:hyperlink>
+    </w:p>
+    <w:p>
+      <w:pPr>
+        <w:pStyle w:val="StandardWeb"/>
+        <w:spacing w:before="0" w:beforeAutospacing="0" w:after="0" w:afterAutospacing="0"/>
+      </w:pPr>
       <w:proofErr w:type="spellStart"/>
       <w:r>
         <w:rPr>
@@ -490,76 +407,6 @@
           <w:color w:val="000000"/>
         </w:rPr>
         <w:t>Marta Fiorencis, 00161047185</w:t>
-      </w:r>
-    </w:p>
-    <w:p>
-      <w:pPr>
-        <w:pStyle w:val="StandardWeb"/>
-        <w:spacing w:before="0" w:beforeAutospacing="0" w:after="0" w:afterAutospacing="0"/>
-      </w:pPr>
-      <w:r>
-        <w:rPr>
-          <w:b/>
-          <w:bCs/>
-          <w:color w:val="000000"/>
-        </w:rPr>
-        <w:t xml:space="preserve">Matija </w:t>
-      </w:r>
-      <w:proofErr w:type="spellStart"/>
-      <w:r>
-        <w:rPr>
-          <w:b/>
-          <w:bCs/>
-          <w:color w:val="000000"/>
-        </w:rPr>
-        <w:t>Lješčanin</w:t>
-      </w:r>
-      <w:proofErr w:type="spellEnd"/>
-      <w:r>
-        <w:rPr>
-          <w:b/>
-          <w:bCs/>
-          <w:color w:val="000000"/>
-        </w:rPr>
-        <w:t>, 0016106941</w:t>
-      </w:r>
-    </w:p>
-    <w:p>
-      <w:pPr>
-        <w:pStyle w:val="StandardWeb"/>
-        <w:spacing w:before="0" w:beforeAutospacing="0" w:after="0" w:afterAutospacing="0"/>
-      </w:pPr>
-      <w:proofErr w:type="spellStart"/>
-      <w:r>
-        <w:rPr>
-          <w:b/>
-          <w:bCs/>
-          <w:color w:val="000000"/>
-        </w:rPr>
-        <w:t>Enis</w:t>
-      </w:r>
-      <w:proofErr w:type="spellEnd"/>
-      <w:r>
-        <w:rPr>
-          <w:b/>
-          <w:bCs/>
-          <w:color w:val="000000"/>
-        </w:rPr>
-        <w:t xml:space="preserve"> Novak, 0036469482</w:t>
-      </w:r>
-    </w:p>
-    <w:p>
-      <w:pPr>
-        <w:pStyle w:val="StandardWeb"/>
-        <w:spacing w:before="0" w:beforeAutospacing="0" w:after="0" w:afterAutospacing="0"/>
-      </w:pPr>
-      <w:r>
-        <w:rPr>
-          <w:b/>
-          <w:bCs/>
-          <w:color w:val="000000"/>
-        </w:rPr>
-        <w:t>Karlo Njegovan, 0016104200</w:t>
       </w:r>
     </w:p>
     <w:p>
@@ -792,7 +639,7 @@
             <w:rPr>
               <w:rFonts w:eastAsiaTheme="minorEastAsia"/>
               <w:noProof/>
-              <w:lang w:val="en-GB" w:eastAsia="en-GB"/>
+              <w:lang w:eastAsia="hr-HR"/>
             </w:rPr>
           </w:pPr>
           <w:r>
@@ -819,7 +666,7 @@
             </w:rPr>
             <w:fldChar w:fldCharType="separate"/>
           </w:r>
-          <w:hyperlink w:anchor="_Toc536173565" w:history="1">
+          <w:hyperlink w:anchor="_Toc17966582" w:history="1">
             <w:r>
               <w:rPr>
                 <w:rStyle w:val="Hiperveza"/>
@@ -847,7 +694,7 @@
                 <w:noProof/>
                 <w:webHidden/>
               </w:rPr>
-              <w:instrText xml:space="preserve"> PAGEREF _Toc536173565 \h </w:instrText>
+              <w:instrText xml:space="preserve"> PAGEREF _Toc17966582 \h </w:instrText>
             </w:r>
             <w:r>
               <w:rPr>
@@ -867,7 +714,7 @@
                 <w:noProof/>
                 <w:webHidden/>
               </w:rPr>
-              <w:t>5</w:t>
+              <w:t>4</w:t>
             </w:r>
             <w:r>
               <w:rPr>
@@ -887,10 +734,10 @@
             <w:rPr>
               <w:rFonts w:eastAsiaTheme="minorEastAsia"/>
               <w:noProof/>
-              <w:lang w:val="en-GB" w:eastAsia="en-GB"/>
+              <w:lang w:eastAsia="hr-HR"/>
             </w:rPr>
           </w:pPr>
-          <w:hyperlink w:anchor="_Toc536173566" w:history="1">
+          <w:hyperlink w:anchor="_Toc17966583" w:history="1">
             <w:r>
               <w:rPr>
                 <w:rStyle w:val="Hiperveza"/>
@@ -918,7 +765,7 @@
                 <w:noProof/>
                 <w:webHidden/>
               </w:rPr>
-              <w:instrText xml:space="preserve"> PAGEREF _Toc536173566 \h </w:instrText>
+              <w:instrText xml:space="preserve"> PAGEREF _Toc17966583 \h </w:instrText>
             </w:r>
             <w:r>
               <w:rPr>
@@ -938,7 +785,7 @@
                 <w:noProof/>
                 <w:webHidden/>
               </w:rPr>
-              <w:t>5</w:t>
+              <w:t>4</w:t>
             </w:r>
             <w:r>
               <w:rPr>
@@ -958,10 +805,10 @@
             <w:rPr>
               <w:rFonts w:eastAsiaTheme="minorEastAsia"/>
               <w:noProof/>
-              <w:lang w:val="en-GB" w:eastAsia="en-GB"/>
+              <w:lang w:eastAsia="hr-HR"/>
             </w:rPr>
           </w:pPr>
-          <w:hyperlink w:anchor="_Toc536173567" w:history="1">
+          <w:hyperlink w:anchor="_Toc17966584" w:history="1">
             <w:r>
               <w:rPr>
                 <w:rStyle w:val="Hiperveza"/>
@@ -989,7 +836,7 @@
                 <w:noProof/>
                 <w:webHidden/>
               </w:rPr>
-              <w:instrText xml:space="preserve"> PAGEREF _Toc536173567 \h </w:instrText>
+              <w:instrText xml:space="preserve"> PAGEREF _Toc17966584 \h </w:instrText>
             </w:r>
             <w:r>
               <w:rPr>
@@ -1009,7 +856,7 @@
                 <w:noProof/>
                 <w:webHidden/>
               </w:rPr>
-              <w:t>5</w:t>
+              <w:t>4</w:t>
             </w:r>
             <w:r>
               <w:rPr>
@@ -1029,10 +876,10 @@
             <w:rPr>
               <w:rFonts w:eastAsiaTheme="minorEastAsia"/>
               <w:noProof/>
-              <w:lang w:val="en-GB" w:eastAsia="en-GB"/>
+              <w:lang w:eastAsia="hr-HR"/>
             </w:rPr>
           </w:pPr>
-          <w:hyperlink w:anchor="_Toc536173568" w:history="1">
+          <w:hyperlink w:anchor="_Toc17966585" w:history="1">
             <w:r>
               <w:rPr>
                 <w:rStyle w:val="Hiperveza"/>
@@ -1060,7 +907,7 @@
                 <w:noProof/>
                 <w:webHidden/>
               </w:rPr>
-              <w:instrText xml:space="preserve"> PAGEREF _Toc536173568 \h </w:instrText>
+              <w:instrText xml:space="preserve"> PAGEREF _Toc17966585 \h </w:instrText>
             </w:r>
             <w:r>
               <w:rPr>
@@ -1080,7 +927,7 @@
                 <w:noProof/>
                 <w:webHidden/>
               </w:rPr>
-              <w:t>6</w:t>
+              <w:t>5</w:t>
             </w:r>
             <w:r>
               <w:rPr>
@@ -1100,10 +947,10 @@
             <w:rPr>
               <w:rFonts w:eastAsiaTheme="minorEastAsia"/>
               <w:noProof/>
-              <w:lang w:val="en-GB" w:eastAsia="en-GB"/>
+              <w:lang w:eastAsia="hr-HR"/>
             </w:rPr>
           </w:pPr>
-          <w:hyperlink w:anchor="_Toc536173569" w:history="1">
+          <w:hyperlink w:anchor="_Toc17966586" w:history="1">
             <w:r>
               <w:rPr>
                 <w:rStyle w:val="Hiperveza"/>
@@ -1131,7 +978,7 @@
                 <w:noProof/>
                 <w:webHidden/>
               </w:rPr>
-              <w:instrText xml:space="preserve"> PAGEREF _Toc536173569 \h </w:instrText>
+              <w:instrText xml:space="preserve"> PAGEREF _Toc17966586 \h </w:instrText>
             </w:r>
             <w:r>
               <w:rPr>
@@ -1151,7 +998,7 @@
                 <w:noProof/>
                 <w:webHidden/>
               </w:rPr>
-              <w:t>6</w:t>
+              <w:t>5</w:t>
             </w:r>
             <w:r>
               <w:rPr>
@@ -1171,10 +1018,10 @@
             <w:rPr>
               <w:rFonts w:eastAsiaTheme="minorEastAsia"/>
               <w:noProof/>
-              <w:lang w:val="en-GB" w:eastAsia="en-GB"/>
+              <w:lang w:eastAsia="hr-HR"/>
             </w:rPr>
           </w:pPr>
-          <w:hyperlink w:anchor="_Toc536173570" w:history="1">
+          <w:hyperlink w:anchor="_Toc17966587" w:history="1">
             <w:r>
               <w:rPr>
                 <w:rStyle w:val="Hiperveza"/>
@@ -1202,7 +1049,7 @@
                 <w:noProof/>
                 <w:webHidden/>
               </w:rPr>
-              <w:instrText xml:space="preserve"> PAGEREF _Toc536173570 \h </w:instrText>
+              <w:instrText xml:space="preserve"> PAGEREF _Toc17966587 \h </w:instrText>
             </w:r>
             <w:r>
               <w:rPr>
@@ -1222,7 +1069,7 @@
                 <w:noProof/>
                 <w:webHidden/>
               </w:rPr>
-              <w:t>6</w:t>
+              <w:t>5</w:t>
             </w:r>
             <w:r>
               <w:rPr>
@@ -1242,10 +1089,10 @@
             <w:rPr>
               <w:rFonts w:eastAsiaTheme="minorEastAsia"/>
               <w:noProof/>
-              <w:lang w:val="en-GB" w:eastAsia="en-GB"/>
+              <w:lang w:eastAsia="hr-HR"/>
             </w:rPr>
           </w:pPr>
-          <w:hyperlink w:anchor="_Toc536173571" w:history="1">
+          <w:hyperlink w:anchor="_Toc17966588" w:history="1">
             <w:r>
               <w:rPr>
                 <w:rStyle w:val="Hiperveza"/>
@@ -1273,7 +1120,7 @@
                 <w:noProof/>
                 <w:webHidden/>
               </w:rPr>
-              <w:instrText xml:space="preserve"> PAGEREF _Toc536173571 \h </w:instrText>
+              <w:instrText xml:space="preserve"> PAGEREF _Toc17966588 \h </w:instrText>
             </w:r>
             <w:r>
               <w:rPr>
@@ -1293,7 +1140,7 @@
                 <w:noProof/>
                 <w:webHidden/>
               </w:rPr>
-              <w:t>7</w:t>
+              <w:t>6</w:t>
             </w:r>
             <w:r>
               <w:rPr>
@@ -1313,10 +1160,10 @@
             <w:rPr>
               <w:rFonts w:eastAsiaTheme="minorEastAsia"/>
               <w:noProof/>
-              <w:lang w:val="en-GB" w:eastAsia="en-GB"/>
+              <w:lang w:eastAsia="hr-HR"/>
             </w:rPr>
           </w:pPr>
-          <w:hyperlink w:anchor="_Toc536173572" w:history="1">
+          <w:hyperlink w:anchor="_Toc17966589" w:history="1">
             <w:r>
               <w:rPr>
                 <w:rStyle w:val="Hiperveza"/>
@@ -1344,7 +1191,7 @@
                 <w:noProof/>
                 <w:webHidden/>
               </w:rPr>
-              <w:instrText xml:space="preserve"> PAGEREF _Toc536173572 \h </w:instrText>
+              <w:instrText xml:space="preserve"> PAGEREF _Toc17966589 \h </w:instrText>
             </w:r>
             <w:r>
               <w:rPr>
@@ -1364,7 +1211,149 @@
                 <w:noProof/>
                 <w:webHidden/>
               </w:rPr>
-              <w:t>7</w:t>
+              <w:t>6</w:t>
+            </w:r>
+            <w:r>
+              <w:rPr>
+                <w:noProof/>
+                <w:webHidden/>
+              </w:rPr>
+              <w:fldChar w:fldCharType="end"/>
+            </w:r>
+          </w:hyperlink>
+        </w:p>
+        <w:p>
+          <w:pPr>
+            <w:pStyle w:val="Sadraj1"/>
+            <w:tabs>
+              <w:tab w:val="right" w:leader="dot" w:pos="9062"/>
+            </w:tabs>
+            <w:rPr>
+              <w:rFonts w:eastAsiaTheme="minorEastAsia"/>
+              <w:noProof/>
+              <w:lang w:eastAsia="hr-HR"/>
+            </w:rPr>
+          </w:pPr>
+          <w:hyperlink w:anchor="_Toc17966590" w:history="1">
+            <w:r>
+              <w:rPr>
+                <w:rStyle w:val="Hiperveza"/>
+                <w:rFonts w:cstheme="minorHAnsi"/>
+                <w:noProof/>
+              </w:rPr>
+              <w:t>Specifikacije zahtjeva</w:t>
+            </w:r>
+            <w:r>
+              <w:rPr>
+                <w:noProof/>
+                <w:webHidden/>
+              </w:rPr>
+              <w:tab/>
+            </w:r>
+            <w:r>
+              <w:rPr>
+                <w:noProof/>
+                <w:webHidden/>
+              </w:rPr>
+              <w:fldChar w:fldCharType="begin"/>
+            </w:r>
+            <w:r>
+              <w:rPr>
+                <w:noProof/>
+                <w:webHidden/>
+              </w:rPr>
+              <w:instrText xml:space="preserve"> PAGEREF _Toc17966590 \h </w:instrText>
+            </w:r>
+            <w:r>
+              <w:rPr>
+                <w:noProof/>
+                <w:webHidden/>
+              </w:rPr>
+            </w:r>
+            <w:r>
+              <w:rPr>
+                <w:noProof/>
+                <w:webHidden/>
+              </w:rPr>
+              <w:fldChar w:fldCharType="separate"/>
+            </w:r>
+            <w:r>
+              <w:rPr>
+                <w:noProof/>
+                <w:webHidden/>
+              </w:rPr>
+              <w:t>8</w:t>
+            </w:r>
+            <w:r>
+              <w:rPr>
+                <w:noProof/>
+                <w:webHidden/>
+              </w:rPr>
+              <w:fldChar w:fldCharType="end"/>
+            </w:r>
+          </w:hyperlink>
+        </w:p>
+        <w:p>
+          <w:pPr>
+            <w:pStyle w:val="Sadraj2"/>
+            <w:tabs>
+              <w:tab w:val="right" w:leader="dot" w:pos="9062"/>
+            </w:tabs>
+            <w:rPr>
+              <w:rFonts w:eastAsiaTheme="minorEastAsia"/>
+              <w:noProof/>
+              <w:lang w:eastAsia="hr-HR"/>
+            </w:rPr>
+          </w:pPr>
+          <w:hyperlink w:anchor="_Toc17966591" w:history="1">
+            <w:r>
+              <w:rPr>
+                <w:rStyle w:val="Hiperveza"/>
+                <w:rFonts w:cstheme="minorHAnsi"/>
+                <w:noProof/>
+              </w:rPr>
+              <w:t>Zahtjevi eksternog sučelja</w:t>
+            </w:r>
+            <w:r>
+              <w:rPr>
+                <w:noProof/>
+                <w:webHidden/>
+              </w:rPr>
+              <w:tab/>
+            </w:r>
+            <w:r>
+              <w:rPr>
+                <w:noProof/>
+                <w:webHidden/>
+              </w:rPr>
+              <w:fldChar w:fldCharType="begin"/>
+            </w:r>
+            <w:r>
+              <w:rPr>
+                <w:noProof/>
+                <w:webHidden/>
+              </w:rPr>
+              <w:instrText xml:space="preserve"> PAGEREF _Toc17966591 \h </w:instrText>
+            </w:r>
+            <w:r>
+              <w:rPr>
+                <w:noProof/>
+                <w:webHidden/>
+              </w:rPr>
+            </w:r>
+            <w:r>
+              <w:rPr>
+                <w:noProof/>
+                <w:webHidden/>
+              </w:rPr>
+              <w:fldChar w:fldCharType="separate"/>
+            </w:r>
+            <w:r>
+              <w:rPr>
+                <w:noProof/>
+                <w:webHidden/>
+              </w:rPr>
+              <w:t>8</w:t>
             </w:r>
             <w:r>
               <w:rPr>
@@ -1384,16 +1373,17 @@
             <w:rPr>
               <w:rFonts w:eastAsiaTheme="minorEastAsia"/>
               <w:noProof/>
-              <w:lang w:val="en-GB" w:eastAsia="en-GB"/>
+              <w:lang w:eastAsia="hr-HR"/>
             </w:rPr>
           </w:pPr>
-          <w:hyperlink w:anchor="_Toc536173573" w:history="1">
+          <w:hyperlink w:anchor="_Toc17966592" w:history="1">
             <w:r>
               <w:rPr>
                 <w:rStyle w:val="Hiperveza"/>
-                <w:noProof/>
-              </w:rPr>
-              <w:t>Administratorska verzija</w:t>
+                <w:rFonts w:cstheme="minorHAnsi"/>
+                <w:noProof/>
+              </w:rPr>
+              <w:t>Pregled trenutnih stanja mjernih stanica</w:t>
             </w:r>
             <w:r>
               <w:rPr>
@@ -1414,7 +1404,7 @@
                 <w:noProof/>
                 <w:webHidden/>
               </w:rPr>
-              <w:instrText xml:space="preserve"> PAGEREF _Toc536173573 \h </w:instrText>
+              <w:instrText xml:space="preserve"> PAGEREF _Toc17966592 \h </w:instrText>
             </w:r>
             <w:r>
               <w:rPr>
@@ -1434,7 +1424,7 @@
                 <w:noProof/>
                 <w:webHidden/>
               </w:rPr>
-              <w:t>7</w:t>
+              <w:t>8</w:t>
             </w:r>
             <w:r>
               <w:rPr>
@@ -1454,17 +1444,87 @@
             <w:rPr>
               <w:rFonts w:eastAsiaTheme="minorEastAsia"/>
               <w:noProof/>
-              <w:lang w:val="en-GB" w:eastAsia="en-GB"/>
+              <w:lang w:eastAsia="hr-HR"/>
             </w:rPr>
           </w:pPr>
-          <w:hyperlink w:anchor="_Toc536173574" w:history="1">
+          <w:hyperlink w:anchor="_Toc17966593" w:history="1">
+            <w:r>
+              <w:rPr>
+                <w:rStyle w:val="Hiperveza"/>
+                <w:noProof/>
+              </w:rPr>
+              <w:t>Opis i prioritet</w:t>
+            </w:r>
+            <w:r>
+              <w:rPr>
+                <w:noProof/>
+                <w:webHidden/>
+              </w:rPr>
+              <w:tab/>
+            </w:r>
+            <w:r>
+              <w:rPr>
+                <w:noProof/>
+                <w:webHidden/>
+              </w:rPr>
+              <w:fldChar w:fldCharType="begin"/>
+            </w:r>
+            <w:r>
+              <w:rPr>
+                <w:noProof/>
+                <w:webHidden/>
+              </w:rPr>
+              <w:instrText xml:space="preserve"> PAGEREF _Toc17966593 \h </w:instrText>
+            </w:r>
+            <w:r>
+              <w:rPr>
+                <w:noProof/>
+                <w:webHidden/>
+              </w:rPr>
+            </w:r>
+            <w:r>
+              <w:rPr>
+                <w:noProof/>
+                <w:webHidden/>
+              </w:rPr>
+              <w:fldChar w:fldCharType="separate"/>
+            </w:r>
+            <w:r>
+              <w:rPr>
+                <w:noProof/>
+                <w:webHidden/>
+              </w:rPr>
+              <w:t>8</w:t>
+            </w:r>
+            <w:r>
+              <w:rPr>
+                <w:noProof/>
+                <w:webHidden/>
+              </w:rPr>
+              <w:fldChar w:fldCharType="end"/>
+            </w:r>
+          </w:hyperlink>
+        </w:p>
+        <w:p>
+          <w:pPr>
+            <w:pStyle w:val="Sadraj3"/>
+            <w:tabs>
+              <w:tab w:val="right" w:leader="dot" w:pos="9062"/>
+            </w:tabs>
+            <w:rPr>
+              <w:rFonts w:eastAsiaTheme="minorEastAsia"/>
+              <w:noProof/>
+              <w:lang w:eastAsia="hr-HR"/>
+            </w:rPr>
+          </w:pPr>
+          <w:hyperlink w:anchor="_Toc17966594" w:history="1">
             <w:r>
               <w:rPr>
                 <w:rStyle w:val="Hiperveza"/>
                 <w:rFonts w:cstheme="minorHAnsi"/>
                 <w:noProof/>
               </w:rPr>
-              <w:t>Admin verzija</w:t>
+              <w:t>Prikaz grafova</w:t>
             </w:r>
             <w:r>
               <w:rPr>
@@ -1485,7 +1545,7 @@
                 <w:noProof/>
                 <w:webHidden/>
               </w:rPr>
-              <w:instrText xml:space="preserve"> PAGEREF _Toc536173574 \h </w:instrText>
+              <w:instrText xml:space="preserve"> PAGEREF _Toc17966594 \h </w:instrText>
             </w:r>
             <w:r>
               <w:rPr>
@@ -1506,6 +1566,290 @@
                 <w:webHidden/>
               </w:rPr>
               <w:t>8</w:t>
+            </w:r>
+            <w:r>
+              <w:rPr>
+                <w:noProof/>
+                <w:webHidden/>
+              </w:rPr>
+              <w:fldChar w:fldCharType="end"/>
+            </w:r>
+          </w:hyperlink>
+        </w:p>
+        <w:p>
+          <w:pPr>
+            <w:pStyle w:val="Sadraj2"/>
+            <w:tabs>
+              <w:tab w:val="right" w:leader="dot" w:pos="9062"/>
+            </w:tabs>
+            <w:rPr>
+              <w:rFonts w:eastAsiaTheme="minorEastAsia"/>
+              <w:noProof/>
+              <w:lang w:eastAsia="hr-HR"/>
+            </w:rPr>
+          </w:pPr>
+          <w:hyperlink w:anchor="_Toc17966595" w:history="1">
+            <w:r>
+              <w:rPr>
+                <w:rStyle w:val="Hiperveza"/>
+                <w:rFonts w:cstheme="minorHAnsi"/>
+                <w:noProof/>
+              </w:rPr>
+              <w:t>Zahtjevi performansa</w:t>
+            </w:r>
+            <w:r>
+              <w:rPr>
+                <w:noProof/>
+                <w:webHidden/>
+              </w:rPr>
+              <w:tab/>
+            </w:r>
+            <w:r>
+              <w:rPr>
+                <w:noProof/>
+                <w:webHidden/>
+              </w:rPr>
+              <w:fldChar w:fldCharType="begin"/>
+            </w:r>
+            <w:r>
+              <w:rPr>
+                <w:noProof/>
+                <w:webHidden/>
+              </w:rPr>
+              <w:instrText xml:space="preserve"> PAGEREF _Toc17966595 \h </w:instrText>
+            </w:r>
+            <w:r>
+              <w:rPr>
+                <w:noProof/>
+                <w:webHidden/>
+              </w:rPr>
+            </w:r>
+            <w:r>
+              <w:rPr>
+                <w:noProof/>
+                <w:webHidden/>
+              </w:rPr>
+              <w:fldChar w:fldCharType="separate"/>
+            </w:r>
+            <w:r>
+              <w:rPr>
+                <w:noProof/>
+                <w:webHidden/>
+              </w:rPr>
+              <w:t>9</w:t>
+            </w:r>
+            <w:r>
+              <w:rPr>
+                <w:noProof/>
+                <w:webHidden/>
+              </w:rPr>
+              <w:fldChar w:fldCharType="end"/>
+            </w:r>
+          </w:hyperlink>
+        </w:p>
+        <w:p>
+          <w:pPr>
+            <w:pStyle w:val="Sadraj2"/>
+            <w:tabs>
+              <w:tab w:val="right" w:leader="dot" w:pos="9062"/>
+            </w:tabs>
+            <w:rPr>
+              <w:rFonts w:eastAsiaTheme="minorEastAsia"/>
+              <w:noProof/>
+              <w:lang w:eastAsia="hr-HR"/>
+            </w:rPr>
+          </w:pPr>
+          <w:hyperlink w:anchor="_Toc17966596" w:history="1">
+            <w:r>
+              <w:rPr>
+                <w:rStyle w:val="Hiperveza"/>
+                <w:rFonts w:cstheme="minorHAnsi"/>
+                <w:noProof/>
+              </w:rPr>
+              <w:t>Zahtjevi sigurnosti</w:t>
+            </w:r>
+            <w:r>
+              <w:rPr>
+                <w:noProof/>
+                <w:webHidden/>
+              </w:rPr>
+              <w:tab/>
+            </w:r>
+            <w:r>
+              <w:rPr>
+                <w:noProof/>
+                <w:webHidden/>
+              </w:rPr>
+              <w:fldChar w:fldCharType="begin"/>
+            </w:r>
+            <w:r>
+              <w:rPr>
+                <w:noProof/>
+                <w:webHidden/>
+              </w:rPr>
+              <w:instrText xml:space="preserve"> PAGEREF _Toc17966596 \h </w:instrText>
+            </w:r>
+            <w:r>
+              <w:rPr>
+                <w:noProof/>
+                <w:webHidden/>
+              </w:rPr>
+            </w:r>
+            <w:r>
+              <w:rPr>
+                <w:noProof/>
+                <w:webHidden/>
+              </w:rPr>
+              <w:fldChar w:fldCharType="separate"/>
+            </w:r>
+            <w:r>
+              <w:rPr>
+                <w:noProof/>
+                <w:webHidden/>
+              </w:rPr>
+              <w:t>9</w:t>
+            </w:r>
+            <w:r>
+              <w:rPr>
+                <w:noProof/>
+                <w:webHidden/>
+              </w:rPr>
+              <w:fldChar w:fldCharType="end"/>
+            </w:r>
+          </w:hyperlink>
+        </w:p>
+        <w:p>
+          <w:pPr>
+            <w:pStyle w:val="Sadraj2"/>
+            <w:tabs>
+              <w:tab w:val="right" w:leader="dot" w:pos="9062"/>
+            </w:tabs>
+            <w:rPr>
+              <w:rFonts w:eastAsiaTheme="minorEastAsia"/>
+              <w:noProof/>
+              <w:lang w:eastAsia="hr-HR"/>
+            </w:rPr>
+          </w:pPr>
+          <w:hyperlink w:anchor="_Toc17966597" w:history="1">
+            <w:r>
+              <w:rPr>
+                <w:rStyle w:val="Hiperveza"/>
+                <w:rFonts w:cstheme="minorHAnsi"/>
+                <w:noProof/>
+              </w:rPr>
+              <w:t>Atributi softverske kvalitete</w:t>
+            </w:r>
+            <w:r>
+              <w:rPr>
+                <w:noProof/>
+                <w:webHidden/>
+              </w:rPr>
+              <w:tab/>
+            </w:r>
+            <w:r>
+              <w:rPr>
+                <w:noProof/>
+                <w:webHidden/>
+              </w:rPr>
+              <w:fldChar w:fldCharType="begin"/>
+            </w:r>
+            <w:r>
+              <w:rPr>
+                <w:noProof/>
+                <w:webHidden/>
+              </w:rPr>
+              <w:instrText xml:space="preserve"> PAGEREF _Toc17966597 \h </w:instrText>
+            </w:r>
+            <w:r>
+              <w:rPr>
+                <w:noProof/>
+                <w:webHidden/>
+              </w:rPr>
+            </w:r>
+            <w:r>
+              <w:rPr>
+                <w:noProof/>
+                <w:webHidden/>
+              </w:rPr>
+              <w:fldChar w:fldCharType="separate"/>
+            </w:r>
+            <w:r>
+              <w:rPr>
+                <w:noProof/>
+                <w:webHidden/>
+              </w:rPr>
+              <w:t>9</w:t>
+            </w:r>
+            <w:r>
+              <w:rPr>
+                <w:noProof/>
+                <w:webHidden/>
+              </w:rPr>
+              <w:fldChar w:fldCharType="end"/>
+            </w:r>
+          </w:hyperlink>
+        </w:p>
+        <w:p>
+          <w:pPr>
+            <w:pStyle w:val="Sadraj2"/>
+            <w:tabs>
+              <w:tab w:val="right" w:leader="dot" w:pos="9062"/>
+            </w:tabs>
+            <w:rPr>
+              <w:rFonts w:eastAsiaTheme="minorEastAsia"/>
+              <w:noProof/>
+              <w:lang w:eastAsia="hr-HR"/>
+            </w:rPr>
+          </w:pPr>
+          <w:hyperlink w:anchor="_Toc17966598" w:history="1">
+            <w:r>
+              <w:rPr>
+                <w:rStyle w:val="Hiperveza"/>
+                <w:rFonts w:cstheme="minorHAnsi"/>
+                <w:noProof/>
+              </w:rPr>
+              <w:t>Korištene tehnologije i alati</w:t>
+            </w:r>
+            <w:r>
+              <w:rPr>
+                <w:noProof/>
+                <w:webHidden/>
+              </w:rPr>
+              <w:tab/>
+            </w:r>
+            <w:r>
+              <w:rPr>
+                <w:noProof/>
+                <w:webHidden/>
+              </w:rPr>
+              <w:fldChar w:fldCharType="begin"/>
+            </w:r>
+            <w:r>
+              <w:rPr>
+                <w:noProof/>
+                <w:webHidden/>
+              </w:rPr>
+              <w:instrText xml:space="preserve"> PAGEREF _Toc17966598 \h </w:instrText>
+            </w:r>
+            <w:r>
+              <w:rPr>
+                <w:noProof/>
+                <w:webHidden/>
+              </w:rPr>
+            </w:r>
+            <w:r>
+              <w:rPr>
+                <w:noProof/>
+                <w:webHidden/>
+              </w:rPr>
+              <w:fldChar w:fldCharType="separate"/>
+            </w:r>
+            <w:r>
+              <w:rPr>
+                <w:noProof/>
+                <w:webHidden/>
+              </w:rPr>
+              <w:t>9</w:t>
             </w:r>
             <w:r>
               <w:rPr>
@@ -1525,17 +1869,17 @@
             <w:rPr>
               <w:rFonts w:eastAsiaTheme="minorEastAsia"/>
               <w:noProof/>
-              <w:lang w:val="en-GB" w:eastAsia="en-GB"/>
+              <w:lang w:eastAsia="hr-HR"/>
             </w:rPr>
           </w:pPr>
-          <w:hyperlink w:anchor="_Toc536173575" w:history="1">
+          <w:hyperlink w:anchor="_Toc17966599" w:history="1">
             <w:r>
               <w:rPr>
                 <w:rStyle w:val="Hiperveza"/>
                 <w:rFonts w:cstheme="minorHAnsi"/>
                 <w:noProof/>
               </w:rPr>
-              <w:t>Specifikacije zahtjeva</w:t>
+              <w:t>Arhitektura sustava</w:t>
             </w:r>
             <w:r>
               <w:rPr>
@@ -1556,7 +1900,7 @@
                 <w:noProof/>
                 <w:webHidden/>
               </w:rPr>
-              <w:instrText xml:space="preserve"> PAGEREF _Toc536173575 \h </w:instrText>
+              <w:instrText xml:space="preserve"> PAGEREF _Toc17966599 \h </w:instrText>
             </w:r>
             <w:r>
               <w:rPr>
@@ -1576,149 +1920,7 @@
                 <w:noProof/>
                 <w:webHidden/>
               </w:rPr>
-              <w:t>10</w:t>
-            </w:r>
-            <w:r>
-              <w:rPr>
-                <w:noProof/>
-                <w:webHidden/>
-              </w:rPr>
-              <w:fldChar w:fldCharType="end"/>
-            </w:r>
-          </w:hyperlink>
-        </w:p>
-        <w:p>
-          <w:pPr>
-            <w:pStyle w:val="Sadraj2"/>
-            <w:tabs>
-              <w:tab w:val="right" w:leader="dot" w:pos="9062"/>
-            </w:tabs>
-            <w:rPr>
-              <w:rFonts w:eastAsiaTheme="minorEastAsia"/>
-              <w:noProof/>
-              <w:lang w:val="en-GB" w:eastAsia="en-GB"/>
-            </w:rPr>
-          </w:pPr>
-          <w:hyperlink w:anchor="_Toc536173576" w:history="1">
-            <w:r>
-              <w:rPr>
-                <w:rStyle w:val="Hiperveza"/>
-                <w:rFonts w:cstheme="minorHAnsi"/>
-                <w:noProof/>
-              </w:rPr>
-              <w:t>Zahtjevi eksternog sučelja</w:t>
-            </w:r>
-            <w:r>
-              <w:rPr>
-                <w:noProof/>
-                <w:webHidden/>
-              </w:rPr>
-              <w:tab/>
-            </w:r>
-            <w:r>
-              <w:rPr>
-                <w:noProof/>
-                <w:webHidden/>
-              </w:rPr>
-              <w:fldChar w:fldCharType="begin"/>
-            </w:r>
-            <w:r>
-              <w:rPr>
-                <w:noProof/>
-                <w:webHidden/>
-              </w:rPr>
-              <w:instrText xml:space="preserve"> PAGEREF _Toc536173576 \h </w:instrText>
-            </w:r>
-            <w:r>
-              <w:rPr>
-                <w:noProof/>
-                <w:webHidden/>
-              </w:rPr>
-            </w:r>
-            <w:r>
-              <w:rPr>
-                <w:noProof/>
-                <w:webHidden/>
-              </w:rPr>
-              <w:fldChar w:fldCharType="separate"/>
-            </w:r>
-            <w:r>
-              <w:rPr>
-                <w:noProof/>
-                <w:webHidden/>
-              </w:rPr>
-              <w:t>10</w:t>
-            </w:r>
-            <w:r>
-              <w:rPr>
-                <w:noProof/>
-                <w:webHidden/>
-              </w:rPr>
-              <w:fldChar w:fldCharType="end"/>
-            </w:r>
-          </w:hyperlink>
-        </w:p>
-        <w:p>
-          <w:pPr>
-            <w:pStyle w:val="Sadraj2"/>
-            <w:tabs>
-              <w:tab w:val="right" w:leader="dot" w:pos="9062"/>
-            </w:tabs>
-            <w:rPr>
-              <w:rFonts w:eastAsiaTheme="minorEastAsia"/>
-              <w:noProof/>
-              <w:lang w:val="en-GB" w:eastAsia="en-GB"/>
-            </w:rPr>
-          </w:pPr>
-          <w:hyperlink w:anchor="_Toc536173577" w:history="1">
-            <w:r>
-              <w:rPr>
-                <w:rStyle w:val="Hiperveza"/>
-                <w:rFonts w:cstheme="minorHAnsi"/>
-                <w:noProof/>
-              </w:rPr>
-              <w:t>Obilježja sustava</w:t>
-            </w:r>
-            <w:r>
-              <w:rPr>
-                <w:noProof/>
-                <w:webHidden/>
-              </w:rPr>
-              <w:tab/>
-            </w:r>
-            <w:r>
-              <w:rPr>
-                <w:noProof/>
-                <w:webHidden/>
-              </w:rPr>
-              <w:fldChar w:fldCharType="begin"/>
-            </w:r>
-            <w:r>
-              <w:rPr>
-                <w:noProof/>
-                <w:webHidden/>
-              </w:rPr>
-              <w:instrText xml:space="preserve"> PAGEREF _Toc536173577 \h </w:instrText>
-            </w:r>
-            <w:r>
-              <w:rPr>
-                <w:noProof/>
-                <w:webHidden/>
-              </w:rPr>
-            </w:r>
-            <w:r>
-              <w:rPr>
-                <w:noProof/>
-                <w:webHidden/>
-              </w:rPr>
-              <w:fldChar w:fldCharType="separate"/>
-            </w:r>
-            <w:r>
-              <w:rPr>
-                <w:noProof/>
-                <w:webHidden/>
-              </w:rPr>
-              <w:t>10</w:t>
+              <w:t>9</w:t>
             </w:r>
             <w:r>
               <w:rPr>
@@ -1738,17 +1940,16 @@
             <w:rPr>
               <w:rFonts w:eastAsiaTheme="minorEastAsia"/>
               <w:noProof/>
-              <w:lang w:val="en-GB" w:eastAsia="en-GB"/>
+              <w:lang w:eastAsia="hr-HR"/>
             </w:rPr>
           </w:pPr>
-          <w:hyperlink w:anchor="_Toc536173578" w:history="1">
+          <w:hyperlink w:anchor="_Toc17966600" w:history="1">
             <w:r>
               <w:rPr>
                 <w:rStyle w:val="Hiperveza"/>
-                <w:rFonts w:cstheme="minorHAnsi"/>
-                <w:noProof/>
-              </w:rPr>
-              <w:t>Pregled trenutnih stanja mjernih stanica(android i iOS)</w:t>
+                <w:noProof/>
+              </w:rPr>
+              <w:t>Web servisi i baza podataka</w:t>
             </w:r>
             <w:r>
               <w:rPr>
@@ -1769,7 +1970,7 @@
                 <w:noProof/>
                 <w:webHidden/>
               </w:rPr>
-              <w:instrText xml:space="preserve"> PAGEREF _Toc536173578 \h </w:instrText>
+              <w:instrText xml:space="preserve"> PAGEREF _Toc17966600 \h </w:instrText>
             </w:r>
             <w:r>
               <w:rPr>
@@ -1789,7 +1990,7 @@
                 <w:noProof/>
                 <w:webHidden/>
               </w:rPr>
-              <w:t>10</w:t>
+              <w:t>11</w:t>
             </w:r>
             <w:r>
               <w:rPr>
@@ -1809,16 +2010,17 @@
             <w:rPr>
               <w:rFonts w:eastAsiaTheme="minorEastAsia"/>
               <w:noProof/>
-              <w:lang w:val="en-GB" w:eastAsia="en-GB"/>
+              <w:lang w:eastAsia="hr-HR"/>
             </w:rPr>
           </w:pPr>
-          <w:hyperlink w:anchor="_Toc536173579" w:history="1">
+          <w:hyperlink w:anchor="_Toc17966601" w:history="1">
             <w:r>
               <w:rPr>
                 <w:rStyle w:val="Hiperveza"/>
-                <w:noProof/>
-              </w:rPr>
-              <w:t>Opis i prioritet</w:t>
+                <w:rFonts w:cstheme="minorHAnsi"/>
+                <w:noProof/>
+              </w:rPr>
+              <w:t>Servis za prijavu</w:t>
             </w:r>
             <w:r>
               <w:rPr>
@@ -1839,7 +2041,7 @@
                 <w:noProof/>
                 <w:webHidden/>
               </w:rPr>
-              <w:instrText xml:space="preserve"> PAGEREF _Toc536173579 \h </w:instrText>
+              <w:instrText xml:space="preserve"> PAGEREF _Toc17966601 \h </w:instrText>
             </w:r>
             <w:r>
               <w:rPr>
@@ -1859,7 +2061,7 @@
                 <w:noProof/>
                 <w:webHidden/>
               </w:rPr>
-              <w:t>10</w:t>
+              <w:t>11</w:t>
             </w:r>
             <w:r>
               <w:rPr>
@@ -1879,17 +2081,17 @@
             <w:rPr>
               <w:rFonts w:eastAsiaTheme="minorEastAsia"/>
               <w:noProof/>
-              <w:lang w:val="en-GB" w:eastAsia="en-GB"/>
+              <w:lang w:eastAsia="hr-HR"/>
             </w:rPr>
           </w:pPr>
-          <w:hyperlink w:anchor="_Toc536173580" w:history="1">
+          <w:hyperlink w:anchor="_Toc17966602" w:history="1">
             <w:r>
               <w:rPr>
                 <w:rStyle w:val="Hiperveza"/>
                 <w:rFonts w:cstheme="minorHAnsi"/>
                 <w:noProof/>
               </w:rPr>
-              <w:t>Obavijest o nedopuštenom stanju (android i iOS)</w:t>
+              <w:t>Servis za dohvat podatka za grafove i tekstualni ispis</w:t>
             </w:r>
             <w:r>
               <w:rPr>
@@ -1910,7 +2112,7 @@
                 <w:noProof/>
                 <w:webHidden/>
               </w:rPr>
-              <w:instrText xml:space="preserve"> PAGEREF _Toc536173580 \h </w:instrText>
+              <w:instrText xml:space="preserve"> PAGEREF _Toc17966602 \h </w:instrText>
             </w:r>
             <w:r>
               <w:rPr>
@@ -1950,17 +2152,17 @@
             <w:rPr>
               <w:rFonts w:eastAsiaTheme="minorEastAsia"/>
               <w:noProof/>
-              <w:lang w:val="en-GB" w:eastAsia="en-GB"/>
+              <w:lang w:eastAsia="hr-HR"/>
             </w:rPr>
           </w:pPr>
-          <w:hyperlink w:anchor="_Toc536173581" w:history="1">
+          <w:hyperlink w:anchor="_Toc17966603" w:history="1">
             <w:r>
               <w:rPr>
                 <w:rStyle w:val="Hiperveza"/>
                 <w:rFonts w:cstheme="minorHAnsi"/>
                 <w:noProof/>
               </w:rPr>
-              <w:t>Prikaz grafova(android i iOS)</w:t>
+              <w:t>Servis za prihvat podataka mjernih stanica od arduina</w:t>
             </w:r>
             <w:r>
               <w:rPr>
@@ -1981,362 +2183,7 @@
                 <w:noProof/>
                 <w:webHidden/>
               </w:rPr>
-              <w:instrText xml:space="preserve"> PAGEREF _Toc536173581 \h </w:instrText>
-            </w:r>
-            <w:r>
-              <w:rPr>
-                <w:noProof/>
-                <w:webHidden/>
-              </w:rPr>
-            </w:r>
-            <w:r>
-              <w:rPr>
-                <w:noProof/>
-                <w:webHidden/>
-              </w:rPr>
-              <w:fldChar w:fldCharType="separate"/>
-            </w:r>
-            <w:r>
-              <w:rPr>
-                <w:noProof/>
-                <w:webHidden/>
-              </w:rPr>
-              <w:t>11</w:t>
-            </w:r>
-            <w:r>
-              <w:rPr>
-                <w:noProof/>
-                <w:webHidden/>
-              </w:rPr>
-              <w:fldChar w:fldCharType="end"/>
-            </w:r>
-          </w:hyperlink>
-        </w:p>
-        <w:p>
-          <w:pPr>
-            <w:pStyle w:val="Sadraj2"/>
-            <w:tabs>
-              <w:tab w:val="right" w:leader="dot" w:pos="9062"/>
-            </w:tabs>
-            <w:rPr>
-              <w:rFonts w:eastAsiaTheme="minorEastAsia"/>
-              <w:noProof/>
-              <w:lang w:val="en-GB" w:eastAsia="en-GB"/>
-            </w:rPr>
-          </w:pPr>
-          <w:hyperlink w:anchor="_Toc536173582" w:history="1">
-            <w:r>
-              <w:rPr>
-                <w:rStyle w:val="Hiperveza"/>
-                <w:rFonts w:cstheme="minorHAnsi"/>
-                <w:noProof/>
-              </w:rPr>
-              <w:t>Zahtjevi performansa</w:t>
-            </w:r>
-            <w:r>
-              <w:rPr>
-                <w:noProof/>
-                <w:webHidden/>
-              </w:rPr>
-              <w:tab/>
-            </w:r>
-            <w:r>
-              <w:rPr>
-                <w:noProof/>
-                <w:webHidden/>
-              </w:rPr>
-              <w:fldChar w:fldCharType="begin"/>
-            </w:r>
-            <w:r>
-              <w:rPr>
-                <w:noProof/>
-                <w:webHidden/>
-              </w:rPr>
-              <w:instrText xml:space="preserve"> PAGEREF _Toc536173582 \h </w:instrText>
-            </w:r>
-            <w:r>
-              <w:rPr>
-                <w:noProof/>
-                <w:webHidden/>
-              </w:rPr>
-            </w:r>
-            <w:r>
-              <w:rPr>
-                <w:noProof/>
-                <w:webHidden/>
-              </w:rPr>
-              <w:fldChar w:fldCharType="separate"/>
-            </w:r>
-            <w:r>
-              <w:rPr>
-                <w:noProof/>
-                <w:webHidden/>
-              </w:rPr>
-              <w:t>11</w:t>
-            </w:r>
-            <w:r>
-              <w:rPr>
-                <w:noProof/>
-                <w:webHidden/>
-              </w:rPr>
-              <w:fldChar w:fldCharType="end"/>
-            </w:r>
-          </w:hyperlink>
-        </w:p>
-        <w:p>
-          <w:pPr>
-            <w:pStyle w:val="Sadraj2"/>
-            <w:tabs>
-              <w:tab w:val="right" w:leader="dot" w:pos="9062"/>
-            </w:tabs>
-            <w:rPr>
-              <w:rFonts w:eastAsiaTheme="minorEastAsia"/>
-              <w:noProof/>
-              <w:lang w:val="en-GB" w:eastAsia="en-GB"/>
-            </w:rPr>
-          </w:pPr>
-          <w:hyperlink w:anchor="_Toc536173583" w:history="1">
-            <w:r>
-              <w:rPr>
-                <w:rStyle w:val="Hiperveza"/>
-                <w:rFonts w:cstheme="minorHAnsi"/>
-                <w:noProof/>
-              </w:rPr>
-              <w:t>Zahtjevi sigurnosti</w:t>
-            </w:r>
-            <w:r>
-              <w:rPr>
-                <w:noProof/>
-                <w:webHidden/>
-              </w:rPr>
-              <w:tab/>
-            </w:r>
-            <w:r>
-              <w:rPr>
-                <w:noProof/>
-                <w:webHidden/>
-              </w:rPr>
-              <w:fldChar w:fldCharType="begin"/>
-            </w:r>
-            <w:r>
-              <w:rPr>
-                <w:noProof/>
-                <w:webHidden/>
-              </w:rPr>
-              <w:instrText xml:space="preserve"> PAGEREF _Toc536173583 \h </w:instrText>
-            </w:r>
-            <w:r>
-              <w:rPr>
-                <w:noProof/>
-                <w:webHidden/>
-              </w:rPr>
-            </w:r>
-            <w:r>
-              <w:rPr>
-                <w:noProof/>
-                <w:webHidden/>
-              </w:rPr>
-              <w:fldChar w:fldCharType="separate"/>
-            </w:r>
-            <w:r>
-              <w:rPr>
-                <w:noProof/>
-                <w:webHidden/>
-              </w:rPr>
-              <w:t>11</w:t>
-            </w:r>
-            <w:r>
-              <w:rPr>
-                <w:noProof/>
-                <w:webHidden/>
-              </w:rPr>
-              <w:fldChar w:fldCharType="end"/>
-            </w:r>
-          </w:hyperlink>
-        </w:p>
-        <w:p>
-          <w:pPr>
-            <w:pStyle w:val="Sadraj2"/>
-            <w:tabs>
-              <w:tab w:val="right" w:leader="dot" w:pos="9062"/>
-            </w:tabs>
-            <w:rPr>
-              <w:rFonts w:eastAsiaTheme="minorEastAsia"/>
-              <w:noProof/>
-              <w:lang w:val="en-GB" w:eastAsia="en-GB"/>
-            </w:rPr>
-          </w:pPr>
-          <w:hyperlink w:anchor="_Toc536173584" w:history="1">
-            <w:r>
-              <w:rPr>
-                <w:rStyle w:val="Hiperveza"/>
-                <w:rFonts w:cstheme="minorHAnsi"/>
-                <w:noProof/>
-              </w:rPr>
-              <w:t>Atributi softverske kvalitete</w:t>
-            </w:r>
-            <w:r>
-              <w:rPr>
-                <w:noProof/>
-                <w:webHidden/>
-              </w:rPr>
-              <w:tab/>
-            </w:r>
-            <w:r>
-              <w:rPr>
-                <w:noProof/>
-                <w:webHidden/>
-              </w:rPr>
-              <w:fldChar w:fldCharType="begin"/>
-            </w:r>
-            <w:r>
-              <w:rPr>
-                <w:noProof/>
-                <w:webHidden/>
-              </w:rPr>
-              <w:instrText xml:space="preserve"> PAGEREF _Toc536173584 \h </w:instrText>
-            </w:r>
-            <w:r>
-              <w:rPr>
-                <w:noProof/>
-                <w:webHidden/>
-              </w:rPr>
-            </w:r>
-            <w:r>
-              <w:rPr>
-                <w:noProof/>
-                <w:webHidden/>
-              </w:rPr>
-              <w:fldChar w:fldCharType="separate"/>
-            </w:r>
-            <w:r>
-              <w:rPr>
-                <w:noProof/>
-                <w:webHidden/>
-              </w:rPr>
-              <w:t>11</w:t>
-            </w:r>
-            <w:r>
-              <w:rPr>
-                <w:noProof/>
-                <w:webHidden/>
-              </w:rPr>
-              <w:fldChar w:fldCharType="end"/>
-            </w:r>
-          </w:hyperlink>
-        </w:p>
-        <w:p>
-          <w:pPr>
-            <w:pStyle w:val="Sadraj2"/>
-            <w:tabs>
-              <w:tab w:val="right" w:leader="dot" w:pos="9062"/>
-            </w:tabs>
-            <w:rPr>
-              <w:rFonts w:eastAsiaTheme="minorEastAsia"/>
-              <w:noProof/>
-              <w:lang w:val="en-GB" w:eastAsia="en-GB"/>
-            </w:rPr>
-          </w:pPr>
-          <w:hyperlink w:anchor="_Toc536173585" w:history="1">
-            <w:r>
-              <w:rPr>
-                <w:rStyle w:val="Hiperveza"/>
-                <w:rFonts w:cstheme="minorHAnsi"/>
-                <w:noProof/>
-              </w:rPr>
-              <w:t>Korištene tehnologije i alati</w:t>
-            </w:r>
-            <w:r>
-              <w:rPr>
-                <w:noProof/>
-                <w:webHidden/>
-              </w:rPr>
-              <w:tab/>
-            </w:r>
-            <w:r>
-              <w:rPr>
-                <w:noProof/>
-                <w:webHidden/>
-              </w:rPr>
-              <w:fldChar w:fldCharType="begin"/>
-            </w:r>
-            <w:r>
-              <w:rPr>
-                <w:noProof/>
-                <w:webHidden/>
-              </w:rPr>
-              <w:instrText xml:space="preserve"> PAGEREF _Toc536173585 \h </w:instrText>
-            </w:r>
-            <w:r>
-              <w:rPr>
-                <w:noProof/>
-                <w:webHidden/>
-              </w:rPr>
-            </w:r>
-            <w:r>
-              <w:rPr>
-                <w:noProof/>
-                <w:webHidden/>
-              </w:rPr>
-              <w:fldChar w:fldCharType="separate"/>
-            </w:r>
-            <w:r>
-              <w:rPr>
-                <w:noProof/>
-                <w:webHidden/>
-              </w:rPr>
-              <w:t>12</w:t>
-            </w:r>
-            <w:r>
-              <w:rPr>
-                <w:noProof/>
-                <w:webHidden/>
-              </w:rPr>
-              <w:fldChar w:fldCharType="end"/>
-            </w:r>
-          </w:hyperlink>
-        </w:p>
-        <w:p>
-          <w:pPr>
-            <w:pStyle w:val="Sadraj1"/>
-            <w:tabs>
-              <w:tab w:val="right" w:leader="dot" w:pos="9062"/>
-            </w:tabs>
-            <w:rPr>
-              <w:rFonts w:eastAsiaTheme="minorEastAsia"/>
-              <w:noProof/>
-              <w:lang w:val="en-GB" w:eastAsia="en-GB"/>
-            </w:rPr>
-          </w:pPr>
-          <w:hyperlink w:anchor="_Toc536173586" w:history="1">
-            <w:r>
-              <w:rPr>
-                <w:rStyle w:val="Hiperveza"/>
-                <w:rFonts w:cstheme="minorHAnsi"/>
-                <w:noProof/>
-              </w:rPr>
-              <w:t>Arhitektura sustava</w:t>
-            </w:r>
-            <w:r>
-              <w:rPr>
-                <w:noProof/>
-                <w:webHidden/>
-              </w:rPr>
-              <w:tab/>
-            </w:r>
-            <w:r>
-              <w:rPr>
-                <w:noProof/>
-                <w:webHidden/>
-              </w:rPr>
-              <w:fldChar w:fldCharType="begin"/>
-            </w:r>
-            <w:r>
-              <w:rPr>
-                <w:noProof/>
-                <w:webHidden/>
-              </w:rPr>
-              <w:instrText xml:space="preserve"> PAGEREF _Toc536173586 \h </w:instrText>
+              <w:instrText xml:space="preserve"> PAGEREF _Toc17966603 \h </w:instrText>
             </w:r>
             <w:r>
               <w:rPr>
@@ -2376,16 +2223,17 @@
             <w:rPr>
               <w:rFonts w:eastAsiaTheme="minorEastAsia"/>
               <w:noProof/>
-              <w:lang w:val="en-GB" w:eastAsia="en-GB"/>
+              <w:lang w:eastAsia="hr-HR"/>
             </w:rPr>
           </w:pPr>
-          <w:hyperlink w:anchor="_Toc536173587" w:history="1">
+          <w:hyperlink w:anchor="_Toc17966604" w:history="1">
             <w:r>
               <w:rPr>
                 <w:rStyle w:val="Hiperveza"/>
-                <w:noProof/>
-              </w:rPr>
-              <w:t>Web servisi i baza podataka</w:t>
+                <w:rFonts w:cstheme="minorHAnsi"/>
+                <w:noProof/>
+              </w:rPr>
+              <w:t>Servis za dohvaćanje trenutnih  podataka stanica</w:t>
             </w:r>
             <w:r>
               <w:rPr>
@@ -2406,7 +2254,7 @@
                 <w:noProof/>
                 <w:webHidden/>
               </w:rPr>
-              <w:instrText xml:space="preserve"> PAGEREF _Toc536173587 \h </w:instrText>
+              <w:instrText xml:space="preserve"> PAGEREF _Toc17966604 \h </w:instrText>
             </w:r>
             <w:r>
               <w:rPr>
@@ -2426,7 +2274,7 @@
                 <w:noProof/>
                 <w:webHidden/>
               </w:rPr>
-              <w:t>14</w:t>
+              <w:t>12</w:t>
             </w:r>
             <w:r>
               <w:rPr>
@@ -2446,17 +2294,16 @@
             <w:rPr>
               <w:rFonts w:eastAsiaTheme="minorEastAsia"/>
               <w:noProof/>
-              <w:lang w:val="en-GB" w:eastAsia="en-GB"/>
+              <w:lang w:eastAsia="hr-HR"/>
             </w:rPr>
           </w:pPr>
-          <w:hyperlink w:anchor="_Toc536173588" w:history="1">
+          <w:hyperlink w:anchor="_Toc17966605" w:history="1">
             <w:r>
               <w:rPr>
                 <w:rStyle w:val="Hiperveza"/>
-                <w:rFonts w:cstheme="minorHAnsi"/>
-                <w:noProof/>
-              </w:rPr>
-              <w:t>Servis za prijavu(iOS, android, desktop)</w:t>
+                <w:noProof/>
+              </w:rPr>
+              <w:t>Dijagram klasa</w:t>
             </w:r>
             <w:r>
               <w:rPr>
@@ -2477,7 +2324,7 @@
                 <w:noProof/>
                 <w:webHidden/>
               </w:rPr>
-              <w:instrText xml:space="preserve"> PAGEREF _Toc536173588 \h </w:instrText>
+              <w:instrText xml:space="preserve"> PAGEREF _Toc17966605 \h </w:instrText>
             </w:r>
             <w:r>
               <w:rPr>
@@ -2497,7 +2344,7 @@
                 <w:noProof/>
                 <w:webHidden/>
               </w:rPr>
-              <w:t>14</w:t>
+              <w:t>12</w:t>
             </w:r>
             <w:r>
               <w:rPr>
@@ -2517,17 +2364,24 @@
             <w:rPr>
               <w:rFonts w:eastAsiaTheme="minorEastAsia"/>
               <w:noProof/>
-              <w:lang w:val="en-GB" w:eastAsia="en-GB"/>
+              <w:lang w:eastAsia="hr-HR"/>
             </w:rPr>
           </w:pPr>
-          <w:hyperlink w:anchor="_Toc536173589" w:history="1">
+          <w:hyperlink w:anchor="_Toc17966606" w:history="1">
+            <w:r>
+              <w:rPr>
+                <w:rStyle w:val="Hiperveza"/>
+                <w:noProof/>
+              </w:rPr>
+              <w:t>Implementirane funkcionalnosti(</w:t>
+            </w:r>
             <w:r>
               <w:rPr>
                 <w:rStyle w:val="Hiperveza"/>
                 <w:rFonts w:cstheme="minorHAnsi"/>
                 <w:noProof/>
               </w:rPr>
-              <w:t>Servis za dohvat podatka za grafove(Android, iOS, Desktop)</w:t>
+              <w:t>Android)</w:t>
             </w:r>
             <w:r>
               <w:rPr>
@@ -2548,7 +2402,7 @@
                 <w:noProof/>
                 <w:webHidden/>
               </w:rPr>
-              <w:instrText xml:space="preserve"> PAGEREF _Toc536173589 \h </w:instrText>
+              <w:instrText xml:space="preserve"> PAGEREF _Toc17966606 \h </w:instrText>
             </w:r>
             <w:r>
               <w:rPr>
@@ -2568,7 +2422,7 @@
                 <w:noProof/>
                 <w:webHidden/>
               </w:rPr>
-              <w:t>14</w:t>
+              <w:t>13</w:t>
             </w:r>
             <w:r>
               <w:rPr>
@@ -2588,17 +2442,16 @@
             <w:rPr>
               <w:rFonts w:eastAsiaTheme="minorEastAsia"/>
               <w:noProof/>
-              <w:lang w:val="en-GB" w:eastAsia="en-GB"/>
+              <w:lang w:eastAsia="hr-HR"/>
             </w:rPr>
           </w:pPr>
-          <w:hyperlink w:anchor="_Toc536173590" w:history="1">
+          <w:hyperlink w:anchor="_Toc17966607" w:history="1">
             <w:r>
               <w:rPr>
                 <w:rStyle w:val="Hiperveza"/>
-                <w:rFonts w:cstheme="minorHAnsi"/>
-                <w:noProof/>
-              </w:rPr>
-              <w:t>Servis za prihvat podataka mjernih stanica(Android, iOS)</w:t>
+                <w:noProof/>
+              </w:rPr>
+              <w:t>Odabir stanica</w:t>
             </w:r>
             <w:r>
               <w:rPr>
@@ -2619,7 +2472,7 @@
                 <w:noProof/>
                 <w:webHidden/>
               </w:rPr>
-              <w:instrText xml:space="preserve"> PAGEREF _Toc536173590 \h </w:instrText>
+              <w:instrText xml:space="preserve"> PAGEREF _Toc17966607 \h </w:instrText>
             </w:r>
             <w:r>
               <w:rPr>
@@ -2639,7 +2492,7 @@
                 <w:noProof/>
                 <w:webHidden/>
               </w:rPr>
-              <w:t>15</w:t>
+              <w:t>14</w:t>
             </w:r>
             <w:r>
               <w:rPr>
@@ -2659,17 +2512,16 @@
             <w:rPr>
               <w:rFonts w:eastAsiaTheme="minorEastAsia"/>
               <w:noProof/>
-              <w:lang w:val="en-GB" w:eastAsia="en-GB"/>
+              <w:lang w:eastAsia="hr-HR"/>
             </w:rPr>
           </w:pPr>
-          <w:hyperlink w:anchor="_Toc536173591" w:history="1">
+          <w:hyperlink w:anchor="_Toc17966608" w:history="1">
             <w:r>
               <w:rPr>
                 <w:rStyle w:val="Hiperveza"/>
-                <w:rFonts w:cstheme="minorHAnsi"/>
-                <w:noProof/>
-              </w:rPr>
-              <w:t>Servis za registraciju novih stanica i korisnika(Desktop)</w:t>
+                <w:noProof/>
+              </w:rPr>
+              <w:t>Ispis trenutnih podataka o stanicama</w:t>
             </w:r>
             <w:r>
               <w:rPr>
@@ -2690,7 +2542,7 @@
                 <w:noProof/>
                 <w:webHidden/>
               </w:rPr>
-              <w:instrText xml:space="preserve"> PAGEREF _Toc536173591 \h </w:instrText>
+              <w:instrText xml:space="preserve"> PAGEREF _Toc17966608 \h </w:instrText>
             </w:r>
             <w:r>
               <w:rPr>
@@ -2710,7 +2562,7 @@
                 <w:noProof/>
                 <w:webHidden/>
               </w:rPr>
-              <w:t>15</w:t>
+              <w:t>14</w:t>
             </w:r>
             <w:r>
               <w:rPr>
@@ -2730,17 +2582,16 @@
             <w:rPr>
               <w:rFonts w:eastAsiaTheme="minorEastAsia"/>
               <w:noProof/>
-              <w:lang w:val="en-GB" w:eastAsia="en-GB"/>
+              <w:lang w:eastAsia="hr-HR"/>
             </w:rPr>
           </w:pPr>
-          <w:hyperlink w:anchor="_Toc536173592" w:history="1">
+          <w:hyperlink w:anchor="_Toc17966609" w:history="1">
             <w:r>
               <w:rPr>
                 <w:rStyle w:val="Hiperveza"/>
-                <w:rFonts w:cstheme="minorHAnsi"/>
-                <w:noProof/>
-              </w:rPr>
-              <w:t>Servis za dohvaćanje prava na pregled(Android, iOS)</w:t>
+                <w:noProof/>
+              </w:rPr>
+              <w:t>Prikaz podataka o temperaturi vlazi u obliku grafa</w:t>
             </w:r>
             <w:r>
               <w:rPr>
@@ -2761,7 +2612,7 @@
                 <w:noProof/>
                 <w:webHidden/>
               </w:rPr>
-              <w:instrText xml:space="preserve"> PAGEREF _Toc536173592 \h </w:instrText>
+              <w:instrText xml:space="preserve"> PAGEREF _Toc17966609 \h </w:instrText>
             </w:r>
             <w:r>
               <w:rPr>
@@ -2781,7 +2632,7 @@
                 <w:noProof/>
                 <w:webHidden/>
               </w:rPr>
-              <w:t>16</w:t>
+              <w:t>15</w:t>
             </w:r>
             <w:r>
               <w:rPr>
@@ -2801,17 +2652,16 @@
             <w:rPr>
               <w:rFonts w:eastAsiaTheme="minorEastAsia"/>
               <w:noProof/>
-              <w:lang w:val="en-GB" w:eastAsia="en-GB"/>
+              <w:lang w:eastAsia="hr-HR"/>
             </w:rPr>
           </w:pPr>
-          <w:hyperlink w:anchor="_Toc536173593" w:history="1">
+          <w:hyperlink w:anchor="_Toc17966610" w:history="1">
             <w:r>
               <w:rPr>
                 <w:rStyle w:val="Hiperveza"/>
-                <w:rFonts w:cstheme="minorHAnsi"/>
-                <w:noProof/>
-              </w:rPr>
-              <w:t>Klasa za slanje push notifikacija na sve platforme(Android, iOS, Desktop)</w:t>
+                <w:noProof/>
+              </w:rPr>
+              <w:t>Prikaz podataka o temperaturi vlazi u tekstualnom obliku</w:t>
             </w:r>
             <w:r>
               <w:rPr>
@@ -2832,7 +2682,7 @@
                 <w:noProof/>
                 <w:webHidden/>
               </w:rPr>
-              <w:instrText xml:space="preserve"> PAGEREF _Toc536173593 \h </w:instrText>
+              <w:instrText xml:space="preserve"> PAGEREF _Toc17966610 \h </w:instrText>
             </w:r>
             <w:r>
               <w:rPr>
@@ -2853,435 +2703,6 @@
                 <w:webHidden/>
               </w:rPr>
               <w:t>16</w:t>
-            </w:r>
-            <w:r>
-              <w:rPr>
-                <w:noProof/>
-                <w:webHidden/>
-              </w:rPr>
-              <w:fldChar w:fldCharType="end"/>
-            </w:r>
-          </w:hyperlink>
-        </w:p>
-        <w:p>
-          <w:pPr>
-            <w:pStyle w:val="Sadraj3"/>
-            <w:tabs>
-              <w:tab w:val="right" w:leader="dot" w:pos="9062"/>
-            </w:tabs>
-            <w:rPr>
-              <w:rFonts w:eastAsiaTheme="minorEastAsia"/>
-              <w:noProof/>
-              <w:lang w:val="en-GB" w:eastAsia="en-GB"/>
-            </w:rPr>
-          </w:pPr>
-          <w:hyperlink w:anchor="_Toc536173594" w:history="1">
-            <w:r>
-              <w:rPr>
-                <w:rStyle w:val="Hiperveza"/>
-                <w:noProof/>
-              </w:rPr>
-              <w:t>Dijagram klasa</w:t>
-            </w:r>
-            <w:r>
-              <w:rPr>
-                <w:noProof/>
-                <w:webHidden/>
-              </w:rPr>
-              <w:tab/>
-            </w:r>
-            <w:r>
-              <w:rPr>
-                <w:noProof/>
-                <w:webHidden/>
-              </w:rPr>
-              <w:fldChar w:fldCharType="begin"/>
-            </w:r>
-            <w:r>
-              <w:rPr>
-                <w:noProof/>
-                <w:webHidden/>
-              </w:rPr>
-              <w:instrText xml:space="preserve"> PAGEREF _Toc536173594 \h </w:instrText>
-            </w:r>
-            <w:r>
-              <w:rPr>
-                <w:noProof/>
-                <w:webHidden/>
-              </w:rPr>
-            </w:r>
-            <w:r>
-              <w:rPr>
-                <w:noProof/>
-                <w:webHidden/>
-              </w:rPr>
-              <w:fldChar w:fldCharType="separate"/>
-            </w:r>
-            <w:r>
-              <w:rPr>
-                <w:noProof/>
-                <w:webHidden/>
-              </w:rPr>
-              <w:t>16</w:t>
-            </w:r>
-            <w:r>
-              <w:rPr>
-                <w:noProof/>
-                <w:webHidden/>
-              </w:rPr>
-              <w:fldChar w:fldCharType="end"/>
-            </w:r>
-          </w:hyperlink>
-        </w:p>
-        <w:p>
-          <w:pPr>
-            <w:pStyle w:val="Sadraj3"/>
-            <w:tabs>
-              <w:tab w:val="right" w:leader="dot" w:pos="9062"/>
-            </w:tabs>
-            <w:rPr>
-              <w:rFonts w:eastAsiaTheme="minorEastAsia"/>
-              <w:noProof/>
-              <w:lang w:val="en-GB" w:eastAsia="en-GB"/>
-            </w:rPr>
-          </w:pPr>
-          <w:hyperlink w:anchor="_Toc536173595" w:history="1">
-            <w:r>
-              <w:rPr>
-                <w:rStyle w:val="Hiperveza"/>
-                <w:noProof/>
-              </w:rPr>
-              <w:t>Implementirane funkcionalnosti(</w:t>
-            </w:r>
-            <w:r>
-              <w:rPr>
-                <w:rStyle w:val="Hiperveza"/>
-                <w:rFonts w:cstheme="minorHAnsi"/>
-                <w:noProof/>
-              </w:rPr>
-              <w:t>Android)</w:t>
-            </w:r>
-            <w:r>
-              <w:rPr>
-                <w:noProof/>
-                <w:webHidden/>
-              </w:rPr>
-              <w:tab/>
-            </w:r>
-            <w:r>
-              <w:rPr>
-                <w:noProof/>
-                <w:webHidden/>
-              </w:rPr>
-              <w:fldChar w:fldCharType="begin"/>
-            </w:r>
-            <w:r>
-              <w:rPr>
-                <w:noProof/>
-                <w:webHidden/>
-              </w:rPr>
-              <w:instrText xml:space="preserve"> PAGEREF _Toc536173595 \h </w:instrText>
-            </w:r>
-            <w:r>
-              <w:rPr>
-                <w:noProof/>
-                <w:webHidden/>
-              </w:rPr>
-            </w:r>
-            <w:r>
-              <w:rPr>
-                <w:noProof/>
-                <w:webHidden/>
-              </w:rPr>
-              <w:fldChar w:fldCharType="separate"/>
-            </w:r>
-            <w:r>
-              <w:rPr>
-                <w:noProof/>
-                <w:webHidden/>
-              </w:rPr>
-              <w:t>17</w:t>
-            </w:r>
-            <w:r>
-              <w:rPr>
-                <w:noProof/>
-                <w:webHidden/>
-              </w:rPr>
-              <w:fldChar w:fldCharType="end"/>
-            </w:r>
-          </w:hyperlink>
-        </w:p>
-        <w:p>
-          <w:pPr>
-            <w:pStyle w:val="Sadraj3"/>
-            <w:tabs>
-              <w:tab w:val="right" w:leader="dot" w:pos="9062"/>
-            </w:tabs>
-            <w:rPr>
-              <w:rFonts w:eastAsiaTheme="minorEastAsia"/>
-              <w:noProof/>
-              <w:lang w:val="en-GB" w:eastAsia="en-GB"/>
-            </w:rPr>
-          </w:pPr>
-          <w:hyperlink w:anchor="_Toc536173596" w:history="1">
-            <w:r>
-              <w:rPr>
-                <w:rStyle w:val="Hiperveza"/>
-                <w:noProof/>
-              </w:rPr>
-              <w:t>Odabir stanice</w:t>
-            </w:r>
-            <w:r>
-              <w:rPr>
-                <w:noProof/>
-                <w:webHidden/>
-              </w:rPr>
-              <w:tab/>
-            </w:r>
-            <w:r>
-              <w:rPr>
-                <w:noProof/>
-                <w:webHidden/>
-              </w:rPr>
-              <w:fldChar w:fldCharType="begin"/>
-            </w:r>
-            <w:r>
-              <w:rPr>
-                <w:noProof/>
-                <w:webHidden/>
-              </w:rPr>
-              <w:instrText xml:space="preserve"> PAGEREF _Toc536173596 \h </w:instrText>
-            </w:r>
-            <w:r>
-              <w:rPr>
-                <w:noProof/>
-                <w:webHidden/>
-              </w:rPr>
-            </w:r>
-            <w:r>
-              <w:rPr>
-                <w:noProof/>
-                <w:webHidden/>
-              </w:rPr>
-              <w:fldChar w:fldCharType="separate"/>
-            </w:r>
-            <w:r>
-              <w:rPr>
-                <w:noProof/>
-                <w:webHidden/>
-              </w:rPr>
-              <w:t>17</w:t>
-            </w:r>
-            <w:r>
-              <w:rPr>
-                <w:noProof/>
-                <w:webHidden/>
-              </w:rPr>
-              <w:fldChar w:fldCharType="end"/>
-            </w:r>
-          </w:hyperlink>
-        </w:p>
-        <w:p>
-          <w:pPr>
-            <w:pStyle w:val="Sadraj3"/>
-            <w:tabs>
-              <w:tab w:val="right" w:leader="dot" w:pos="9062"/>
-            </w:tabs>
-            <w:rPr>
-              <w:rFonts w:eastAsiaTheme="minorEastAsia"/>
-              <w:noProof/>
-              <w:lang w:val="en-GB" w:eastAsia="en-GB"/>
-            </w:rPr>
-          </w:pPr>
-          <w:hyperlink w:anchor="_Toc536173597" w:history="1">
-            <w:r>
-              <w:rPr>
-                <w:rStyle w:val="Hiperveza"/>
-                <w:noProof/>
-              </w:rPr>
-              <w:t>Prikaz podataka o temperaturi vlazi</w:t>
-            </w:r>
-            <w:r>
-              <w:rPr>
-                <w:noProof/>
-                <w:webHidden/>
-              </w:rPr>
-              <w:tab/>
-            </w:r>
-            <w:r>
-              <w:rPr>
-                <w:noProof/>
-                <w:webHidden/>
-              </w:rPr>
-              <w:fldChar w:fldCharType="begin"/>
-            </w:r>
-            <w:r>
-              <w:rPr>
-                <w:noProof/>
-                <w:webHidden/>
-              </w:rPr>
-              <w:instrText xml:space="preserve"> PAGEREF _Toc536173597 \h </w:instrText>
-            </w:r>
-            <w:r>
-              <w:rPr>
-                <w:noProof/>
-                <w:webHidden/>
-              </w:rPr>
-            </w:r>
-            <w:r>
-              <w:rPr>
-                <w:noProof/>
-                <w:webHidden/>
-              </w:rPr>
-              <w:fldChar w:fldCharType="separate"/>
-            </w:r>
-            <w:r>
-              <w:rPr>
-                <w:noProof/>
-                <w:webHidden/>
-              </w:rPr>
-              <w:t>18</w:t>
-            </w:r>
-            <w:r>
-              <w:rPr>
-                <w:noProof/>
-                <w:webHidden/>
-              </w:rPr>
-              <w:fldChar w:fldCharType="end"/>
-            </w:r>
-          </w:hyperlink>
-        </w:p>
-        <w:p>
-          <w:pPr>
-            <w:pStyle w:val="Sadraj3"/>
-            <w:tabs>
-              <w:tab w:val="right" w:leader="dot" w:pos="9062"/>
-            </w:tabs>
-            <w:rPr>
-              <w:rFonts w:eastAsiaTheme="minorEastAsia"/>
-              <w:noProof/>
-              <w:lang w:val="en-GB" w:eastAsia="en-GB"/>
-            </w:rPr>
-          </w:pPr>
-          <w:hyperlink w:anchor="_Toc536173598" w:history="1">
-            <w:r>
-              <w:rPr>
-                <w:rStyle w:val="Hiperveza"/>
-                <w:noProof/>
-              </w:rPr>
-              <w:t>Implementirane funkcionalnosti(Desktop)</w:t>
-            </w:r>
-            <w:r>
-              <w:rPr>
-                <w:noProof/>
-                <w:webHidden/>
-              </w:rPr>
-              <w:tab/>
-            </w:r>
-            <w:r>
-              <w:rPr>
-                <w:noProof/>
-                <w:webHidden/>
-              </w:rPr>
-              <w:fldChar w:fldCharType="begin"/>
-            </w:r>
-            <w:r>
-              <w:rPr>
-                <w:noProof/>
-                <w:webHidden/>
-              </w:rPr>
-              <w:instrText xml:space="preserve"> PAGEREF _Toc536173598 \h </w:instrText>
-            </w:r>
-            <w:r>
-              <w:rPr>
-                <w:noProof/>
-                <w:webHidden/>
-              </w:rPr>
-            </w:r>
-            <w:r>
-              <w:rPr>
-                <w:noProof/>
-                <w:webHidden/>
-              </w:rPr>
-              <w:fldChar w:fldCharType="separate"/>
-            </w:r>
-            <w:r>
-              <w:rPr>
-                <w:noProof/>
-                <w:webHidden/>
-              </w:rPr>
-              <w:t>19</w:t>
-            </w:r>
-            <w:r>
-              <w:rPr>
-                <w:noProof/>
-                <w:webHidden/>
-              </w:rPr>
-              <w:fldChar w:fldCharType="end"/>
-            </w:r>
-          </w:hyperlink>
-        </w:p>
-        <w:p>
-          <w:pPr>
-            <w:pStyle w:val="Sadraj3"/>
-            <w:tabs>
-              <w:tab w:val="right" w:leader="dot" w:pos="9062"/>
-            </w:tabs>
-            <w:rPr>
-              <w:rFonts w:eastAsiaTheme="minorEastAsia"/>
-              <w:noProof/>
-              <w:lang w:val="en-GB" w:eastAsia="en-GB"/>
-            </w:rPr>
-          </w:pPr>
-          <w:hyperlink w:anchor="_Toc536173599" w:history="1">
-            <w:r>
-              <w:rPr>
-                <w:rStyle w:val="Hiperveza"/>
-                <w:rFonts w:ascii="Times New Roman" w:eastAsia="Times New Roman" w:hAnsi="Times New Roman" w:cs="Times New Roman"/>
-                <w:noProof/>
-              </w:rPr>
-              <w:t>Implementirane funkcionalnosti(iOS)</w:t>
-            </w:r>
-            <w:r>
-              <w:rPr>
-                <w:noProof/>
-                <w:webHidden/>
-              </w:rPr>
-              <w:tab/>
-            </w:r>
-            <w:r>
-              <w:rPr>
-                <w:noProof/>
-                <w:webHidden/>
-              </w:rPr>
-              <w:fldChar w:fldCharType="begin"/>
-            </w:r>
-            <w:r>
-              <w:rPr>
-                <w:noProof/>
-                <w:webHidden/>
-              </w:rPr>
-              <w:instrText xml:space="preserve"> PAGEREF _Toc536173599 \h </w:instrText>
-            </w:r>
-            <w:r>
-              <w:rPr>
-                <w:noProof/>
-                <w:webHidden/>
-              </w:rPr>
-            </w:r>
-            <w:r>
-              <w:rPr>
-                <w:noProof/>
-                <w:webHidden/>
-              </w:rPr>
-              <w:fldChar w:fldCharType="separate"/>
-            </w:r>
-            <w:r>
-              <w:rPr>
-                <w:noProof/>
-                <w:webHidden/>
-              </w:rPr>
-              <w:t>20</w:t>
             </w:r>
             <w:r>
               <w:rPr>
@@ -3319,7 +2740,7 @@
           <w:szCs w:val="24"/>
         </w:rPr>
       </w:pPr>
-      <w:bookmarkStart w:id="0" w:name="_Toc536173565"/>
+      <w:bookmarkStart w:id="0" w:name="_Toc17966582"/>
       <w:r>
         <w:rPr>
           <w:rFonts w:asciiTheme="minorHAnsi" w:hAnsiTheme="minorHAnsi" w:cstheme="minorHAnsi"/>
@@ -3497,7 +2918,7 @@
           <w:szCs w:val="24"/>
         </w:rPr>
       </w:pPr>
-      <w:bookmarkStart w:id="1" w:name="_Toc536173566"/>
+      <w:bookmarkStart w:id="1" w:name="_Toc17966583"/>
       <w:r>
         <w:rPr>
           <w:rFonts w:asciiTheme="minorHAnsi" w:hAnsiTheme="minorHAnsi" w:cstheme="minorHAnsi"/>
@@ -3580,7 +3001,7 @@
           <w:szCs w:val="24"/>
         </w:rPr>
       </w:pPr>
-      <w:bookmarkStart w:id="2" w:name="_Toc536173567"/>
+      <w:bookmarkStart w:id="2" w:name="_Toc17966584"/>
       <w:r>
         <w:rPr>
           <w:rFonts w:asciiTheme="minorHAnsi" w:hAnsiTheme="minorHAnsi" w:cstheme="minorHAnsi"/>
@@ -3767,7 +3188,7 @@
           <w:szCs w:val="24"/>
         </w:rPr>
       </w:pPr>
-      <w:bookmarkStart w:id="3" w:name="_Toc536173568"/>
+      <w:bookmarkStart w:id="3" w:name="_Toc17966585"/>
       <w:r>
         <w:rPr>
           <w:rFonts w:asciiTheme="minorHAnsi" w:hAnsiTheme="minorHAnsi" w:cstheme="minorHAnsi"/>
@@ -3788,7 +3209,7 @@
           <w:szCs w:val="24"/>
         </w:rPr>
       </w:pPr>
-      <w:bookmarkStart w:id="4" w:name="_Toc536173569"/>
+      <w:bookmarkStart w:id="4" w:name="_Toc17966586"/>
       <w:r>
         <w:rPr>
           <w:rFonts w:asciiTheme="minorHAnsi" w:hAnsiTheme="minorHAnsi" w:cstheme="minorHAnsi"/>
@@ -4241,7 +3662,7 @@
           <w:szCs w:val="24"/>
         </w:rPr>
       </w:pPr>
-      <w:bookmarkStart w:id="5" w:name="_Toc536173570"/>
+      <w:bookmarkStart w:id="5" w:name="_Toc17966587"/>
       <w:r>
         <w:rPr>
           <w:rFonts w:asciiTheme="minorHAnsi" w:hAnsiTheme="minorHAnsi" w:cstheme="minorHAnsi"/>
@@ -4379,7 +3800,7 @@
           <w:szCs w:val="24"/>
         </w:rPr>
       </w:pPr>
-      <w:bookmarkStart w:id="6" w:name="_Toc536173571"/>
+      <w:bookmarkStart w:id="6" w:name="_Toc17966588"/>
       <w:r>
         <w:rPr>
           <w:rFonts w:asciiTheme="minorHAnsi" w:hAnsiTheme="minorHAnsi" w:cstheme="minorHAnsi"/>
@@ -4400,7 +3821,7 @@
           <w:szCs w:val="24"/>
         </w:rPr>
       </w:pPr>
-      <w:bookmarkStart w:id="7" w:name="_Toc536173572"/>
+      <w:bookmarkStart w:id="7" w:name="_Toc17966589"/>
       <w:r>
         <w:rPr>
           <w:rFonts w:asciiTheme="minorHAnsi" w:hAnsiTheme="minorHAnsi" w:cstheme="minorHAnsi"/>
@@ -5007,19 +4428,7 @@
                 <w:szCs w:val="24"/>
                 <w:lang w:eastAsia="hr-HR"/>
               </w:rPr>
-              <w:t>prikazom prosječnih vrijednosti</w:t>
-            </w:r>
-            <w:r>
-              <w:rPr>
-                <w:rFonts w:eastAsia="Times New Roman" w:cstheme="minorHAnsi"/>
-                <w:b/>
-                <w:bCs/>
-                <w:color w:val="FFFFFF"/>
-                <w:sz w:val="24"/>
-                <w:szCs w:val="24"/>
-                <w:lang w:eastAsia="hr-HR"/>
-              </w:rPr>
-              <w:t xml:space="preserve"> zadnjih 24H </w:t>
+              <w:t xml:space="preserve">prikazom prosječnih vrijednosti zadnjih 24H </w:t>
             </w:r>
             <w:r>
               <w:rPr>
@@ -5130,19 +4539,7 @@
                 <w:szCs w:val="24"/>
                 <w:lang w:eastAsia="hr-HR"/>
               </w:rPr>
-              <w:t>Tekstualni prikaz</w:t>
-            </w:r>
-            <w:r>
-              <w:rPr>
-                <w:rFonts w:eastAsia="Times New Roman" w:cstheme="minorHAnsi"/>
-                <w:b/>
-                <w:bCs/>
-                <w:color w:val="FFFFFF"/>
-                <w:sz w:val="24"/>
-                <w:szCs w:val="24"/>
-                <w:lang w:eastAsia="hr-HR"/>
-              </w:rPr>
-              <w:t xml:space="preserve"> prosječnih vrijednosti zadnjih 24H </w:t>
+              <w:t xml:space="preserve">Tekstualni prikaz prosječnih vrijednosti zadnjih 24H </w:t>
             </w:r>
             <w:r>
               <w:rPr>
@@ -5216,25 +4613,7 @@
                 <w:szCs w:val="24"/>
                 <w:lang w:eastAsia="hr-HR"/>
               </w:rPr>
-              <w:t>Ukoliko korisnik oda</w:t>
-            </w:r>
-            <w:r>
-              <w:rPr>
-                <w:rFonts w:eastAsia="Times New Roman" w:cstheme="minorHAnsi"/>
-                <w:sz w:val="24"/>
-                <w:szCs w:val="24"/>
-                <w:lang w:eastAsia="hr-HR"/>
-              </w:rPr>
-              <w:t xml:space="preserve">bere prikaz podataka putem tekstualnog oblika, korisnik su se prikazuje tekst </w:t>
-            </w:r>
-            <w:r>
-              <w:rPr>
-                <w:rFonts w:eastAsia="Times New Roman" w:cstheme="minorHAnsi"/>
-                <w:sz w:val="24"/>
-                <w:szCs w:val="24"/>
-                <w:lang w:eastAsia="hr-HR"/>
-              </w:rPr>
-              <w:t>sa podacima o temperaturi i vlažnosti u zadnjih 24h</w:t>
+              <w:t>Ukoliko korisnik odabere prikaz podataka putem tekstualnog oblika, korisnik su se prikazuje tekst sa podacima o temperaturi i vlažnosti u zadnjih 24h</w:t>
             </w:r>
           </w:p>
         </w:tc>
@@ -5545,7 +4924,7 @@
           <w:szCs w:val="24"/>
         </w:rPr>
       </w:pPr>
-      <w:bookmarkStart w:id="8" w:name="_Toc536173575"/>
+      <w:bookmarkStart w:id="8" w:name="_Toc17966590"/>
       <w:r>
         <w:rPr>
           <w:rFonts w:asciiTheme="minorHAnsi" w:hAnsiTheme="minorHAnsi" w:cstheme="minorHAnsi"/>
@@ -5566,7 +4945,7 @@
           <w:szCs w:val="24"/>
         </w:rPr>
       </w:pPr>
-      <w:bookmarkStart w:id="9" w:name="_Toc536173576"/>
+      <w:bookmarkStart w:id="9" w:name="_Toc17966591"/>
       <w:r>
         <w:rPr>
           <w:rFonts w:asciiTheme="minorHAnsi" w:hAnsiTheme="minorHAnsi" w:cstheme="minorHAnsi"/>
@@ -5709,7 +5088,7 @@
           <w:szCs w:val="24"/>
         </w:rPr>
       </w:pPr>
-      <w:bookmarkStart w:id="10" w:name="_Toc536173578"/>
+      <w:bookmarkStart w:id="10" w:name="_Toc17966592"/>
       <w:r>
         <w:rPr>
           <w:rFonts w:asciiTheme="minorHAnsi" w:hAnsiTheme="minorHAnsi" w:cstheme="minorHAnsi"/>
@@ -5724,7 +5103,7 @@
       <w:pPr>
         <w:pStyle w:val="Naslov3"/>
       </w:pPr>
-      <w:bookmarkStart w:id="11" w:name="_Toc536173579"/>
+      <w:bookmarkStart w:id="11" w:name="_Toc17966593"/>
       <w:r>
         <w:t>Opis i prioritet</w:t>
       </w:r>
@@ -5830,7 +5209,7 @@
           <w:szCs w:val="24"/>
         </w:rPr>
       </w:pPr>
-      <w:bookmarkStart w:id="12" w:name="_Toc536173581"/>
+      <w:bookmarkStart w:id="12" w:name="_Toc17966594"/>
       <w:r>
         <w:rPr>
           <w:rFonts w:asciiTheme="minorHAnsi" w:hAnsiTheme="minorHAnsi" w:cstheme="minorHAnsi"/>
@@ -6078,7 +5457,7 @@
           <w:szCs w:val="24"/>
         </w:rPr>
       </w:pPr>
-      <w:bookmarkStart w:id="13" w:name="_Toc536173582"/>
+      <w:bookmarkStart w:id="13" w:name="_Toc17966595"/>
       <w:r>
         <w:rPr>
           <w:rFonts w:asciiTheme="minorHAnsi" w:hAnsiTheme="minorHAnsi" w:cstheme="minorHAnsi"/>
@@ -6116,7 +5495,7 @@
           <w:szCs w:val="24"/>
         </w:rPr>
       </w:pPr>
-      <w:bookmarkStart w:id="14" w:name="_Toc536173583"/>
+      <w:bookmarkStart w:id="14" w:name="_Toc17966596"/>
       <w:r>
         <w:rPr>
           <w:rFonts w:asciiTheme="minorHAnsi" w:hAnsiTheme="minorHAnsi" w:cstheme="minorHAnsi"/>
@@ -6153,7 +5532,7 @@
           <w:szCs w:val="24"/>
         </w:rPr>
       </w:pPr>
-      <w:bookmarkStart w:id="15" w:name="_Toc536173584"/>
+      <w:bookmarkStart w:id="15" w:name="_Toc17966597"/>
       <w:r>
         <w:rPr>
           <w:rFonts w:asciiTheme="minorHAnsi" w:hAnsiTheme="minorHAnsi" w:cstheme="minorHAnsi"/>
@@ -6198,7 +5577,7 @@
           <w:szCs w:val="24"/>
         </w:rPr>
       </w:pPr>
-      <w:bookmarkStart w:id="16" w:name="_Toc536173585"/>
+      <w:bookmarkStart w:id="16" w:name="_Toc17966598"/>
       <w:r>
         <w:rPr>
           <w:rFonts w:asciiTheme="minorHAnsi" w:hAnsiTheme="minorHAnsi" w:cstheme="minorHAnsi"/>
@@ -6225,75 +5604,69 @@
           <w:sz w:val="24"/>
           <w:szCs w:val="24"/>
         </w:rPr>
-        <w:t xml:space="preserve">U ovome projektu smo koristili sljedeće tehnologije: </w:t>
-      </w:r>
-    </w:p>
-    <w:p>
-      <w:pPr>
-        <w:rPr>
-          <w:rFonts w:cstheme="minorHAnsi"/>
-          <w:sz w:val="24"/>
-          <w:szCs w:val="24"/>
-        </w:rPr>
-      </w:pPr>
-      <w:r>
-        <w:rPr>
-          <w:rFonts w:ascii="MS Gothic" w:eastAsia="MS Gothic" w:hAnsi="MS Gothic" w:cs="MS Gothic" w:hint="eastAsia"/>
-          <w:sz w:val="24"/>
-          <w:szCs w:val="24"/>
-        </w:rPr>
-        <w:t>➢</w:t>
-      </w:r>
-      <w:r>
-        <w:rPr>
-          <w:rFonts w:cstheme="minorHAnsi"/>
-          <w:sz w:val="24"/>
-          <w:szCs w:val="24"/>
-        </w:rPr>
-        <w:t xml:space="preserve"> Android Studio </w:t>
-      </w:r>
-    </w:p>
-    <w:p>
-      <w:pPr>
-        <w:rPr>
-          <w:rFonts w:cstheme="minorHAnsi"/>
-          <w:sz w:val="24"/>
-          <w:szCs w:val="24"/>
-        </w:rPr>
-      </w:pPr>
-      <w:r>
-        <w:rPr>
-          <w:rFonts w:ascii="MS Gothic" w:eastAsia="MS Gothic" w:hAnsi="MS Gothic" w:cs="MS Gothic" w:hint="eastAsia"/>
-          <w:sz w:val="24"/>
-          <w:szCs w:val="24"/>
-        </w:rPr>
-        <w:t>➢</w:t>
-      </w:r>
-      <w:r>
-        <w:rPr>
-          <w:rFonts w:cstheme="minorHAnsi"/>
-          <w:sz w:val="24"/>
-          <w:szCs w:val="24"/>
-        </w:rPr>
-        <w:t xml:space="preserve"> Visual Studio </w:t>
-      </w:r>
-    </w:p>
-    <w:p>
-      <w:pPr>
-        <w:rPr>
-          <w:rFonts w:cstheme="minorHAnsi"/>
-          <w:sz w:val="24"/>
-          <w:szCs w:val="24"/>
-        </w:rPr>
-      </w:pPr>
-      <w:r>
-        <w:rPr>
-          <w:rFonts w:ascii="MS Gothic" w:eastAsia="MS Gothic" w:hAnsi="MS Gothic" w:cs="MS Gothic" w:hint="eastAsia"/>
-          <w:sz w:val="24"/>
-          <w:szCs w:val="24"/>
-        </w:rPr>
-        <w:t>➢</w:t>
-      </w:r>
+        <w:t>U ovome projektu smo k</w:t>
+      </w:r>
+      <w:r>
+        <w:rPr>
+          <w:rFonts w:cstheme="minorHAnsi"/>
+          <w:b/>
+          <w:sz w:val="24"/>
+          <w:szCs w:val="24"/>
+        </w:rPr>
+        <w:t xml:space="preserve">oristili sljedeće tehnologije: </w:t>
+      </w:r>
+      <w:r>
+        <w:rPr>
+          <w:rFonts w:cstheme="minorHAnsi"/>
+          <w:sz w:val="24"/>
+          <w:szCs w:val="24"/>
+        </w:rPr>
+        <w:t xml:space="preserve"> Android Studio, </w:t>
+      </w:r>
+      <w:r>
+        <w:rPr>
+          <w:rFonts w:cstheme="minorHAnsi"/>
+          <w:sz w:val="24"/>
+          <w:szCs w:val="24"/>
+        </w:rPr>
+        <w:t>Visual S</w:t>
+      </w:r>
+      <w:r>
+        <w:rPr>
+          <w:rFonts w:cstheme="minorHAnsi"/>
+          <w:sz w:val="24"/>
+          <w:szCs w:val="24"/>
+        </w:rPr>
+        <w:t xml:space="preserve">tudio, </w:t>
+      </w:r>
+      <w:proofErr w:type="spellStart"/>
+      <w:r>
+        <w:rPr>
+          <w:rFonts w:cstheme="minorHAnsi"/>
+          <w:sz w:val="24"/>
+          <w:szCs w:val="24"/>
+        </w:rPr>
+        <w:t>Xcode</w:t>
+      </w:r>
+      <w:proofErr w:type="spellEnd"/>
+      <w:r>
+        <w:rPr>
+          <w:rFonts w:cstheme="minorHAnsi"/>
+          <w:sz w:val="24"/>
+          <w:szCs w:val="24"/>
+        </w:rPr>
+        <w:t>.</w:t>
+      </w:r>
+    </w:p>
+    <w:p>
+      <w:pPr>
+        <w:rPr>
+          <w:rFonts w:cstheme="minorHAnsi"/>
+          <w:b/>
+          <w:sz w:val="24"/>
+          <w:szCs w:val="24"/>
+        </w:rPr>
+      </w:pPr>
       <w:r>
         <w:rPr>
           <w:rFonts w:cstheme="minorHAnsi"/>
@@ -6302,6 +5675,49 @@
         </w:rPr>
         <w:t xml:space="preserve"> </w:t>
       </w:r>
+      <w:r>
+        <w:rPr>
+          <w:rFonts w:cstheme="minorHAnsi"/>
+          <w:b/>
+          <w:sz w:val="24"/>
+          <w:szCs w:val="24"/>
+        </w:rPr>
+        <w:t>Prilikom izrade dokumentacije i implementacije</w:t>
+      </w:r>
+      <w:r>
+        <w:rPr>
+          <w:rFonts w:cstheme="minorHAnsi"/>
+          <w:b/>
+          <w:sz w:val="24"/>
+          <w:szCs w:val="24"/>
+        </w:rPr>
+        <w:t xml:space="preserve"> koristili smo sljedeće alate: </w:t>
+      </w:r>
+      <w:r>
+        <w:rPr>
+          <w:rFonts w:cstheme="minorHAnsi"/>
+          <w:sz w:val="24"/>
+          <w:szCs w:val="24"/>
+        </w:rPr>
+        <w:t xml:space="preserve"> Microsoft Office</w:t>
+      </w:r>
+      <w:r>
+        <w:rPr>
+          <w:rFonts w:cstheme="minorHAnsi"/>
+          <w:b/>
+          <w:sz w:val="24"/>
+          <w:szCs w:val="24"/>
+        </w:rPr>
+        <w:t xml:space="preserve">, </w:t>
+      </w:r>
+      <w:r>
+        <w:rPr>
+          <w:rFonts w:cstheme="minorHAnsi"/>
+          <w:sz w:val="24"/>
+          <w:szCs w:val="24"/>
+        </w:rPr>
+        <w:t xml:space="preserve">Visual </w:t>
+      </w:r>
       <w:proofErr w:type="spellStart"/>
       <w:r>
         <w:rPr>
@@ -6309,93 +5725,16 @@
           <w:sz w:val="24"/>
           <w:szCs w:val="24"/>
         </w:rPr>
-        <w:t>Xcode</w:t>
+        <w:t>Paradigm</w:t>
       </w:r>
       <w:proofErr w:type="spellEnd"/>
-    </w:p>
-    <w:p>
-      <w:pPr>
-        <w:rPr>
-          <w:rFonts w:cstheme="minorHAnsi"/>
-          <w:b/>
-          <w:sz w:val="24"/>
-          <w:szCs w:val="24"/>
-        </w:rPr>
-      </w:pPr>
-      <w:r>
-        <w:rPr>
-          <w:rFonts w:cstheme="minorHAnsi"/>
-          <w:sz w:val="24"/>
-          <w:szCs w:val="24"/>
-        </w:rPr>
-        <w:t xml:space="preserve"> </w:t>
-      </w:r>
-      <w:r>
-        <w:rPr>
-          <w:rFonts w:cstheme="minorHAnsi"/>
-          <w:b/>
-          <w:sz w:val="24"/>
-          <w:szCs w:val="24"/>
-        </w:rPr>
-        <w:t xml:space="preserve">Prilikom izrade dokumentacije i implementacije koristili smo sljedeće alate: </w:t>
-      </w:r>
-    </w:p>
-    <w:p>
-      <w:pPr>
-        <w:rPr>
-          <w:rFonts w:cstheme="minorHAnsi"/>
-          <w:sz w:val="24"/>
-          <w:szCs w:val="24"/>
-        </w:rPr>
-      </w:pPr>
-      <w:r>
-        <w:rPr>
-          <w:rFonts w:ascii="MS Gothic" w:eastAsia="MS Gothic" w:hAnsi="MS Gothic" w:cs="MS Gothic" w:hint="eastAsia"/>
-          <w:sz w:val="24"/>
-          <w:szCs w:val="24"/>
-        </w:rPr>
-        <w:t>➢</w:t>
-      </w:r>
-      <w:r>
-        <w:rPr>
-          <w:rFonts w:cstheme="minorHAnsi"/>
-          <w:sz w:val="24"/>
-          <w:szCs w:val="24"/>
-        </w:rPr>
-        <w:t xml:space="preserve"> Microsoft Office</w:t>
-      </w:r>
-    </w:p>
-    <w:p>
-      <w:pPr>
-        <w:rPr>
-          <w:rFonts w:cstheme="minorHAnsi"/>
-          <w:sz w:val="24"/>
-          <w:szCs w:val="24"/>
-        </w:rPr>
-      </w:pPr>
-      <w:r>
-        <w:rPr>
-          <w:rFonts w:cstheme="minorHAnsi"/>
-          <w:sz w:val="24"/>
-          <w:szCs w:val="24"/>
-        </w:rPr>
-        <w:t xml:space="preserve"> </w:t>
-      </w:r>
-      <w:r>
-        <w:rPr>
-          <w:rFonts w:ascii="MS Gothic" w:eastAsia="MS Gothic" w:hAnsi="MS Gothic" w:cs="MS Gothic" w:hint="eastAsia"/>
-          <w:sz w:val="24"/>
-          <w:szCs w:val="24"/>
-        </w:rPr>
-        <w:t>➢</w:t>
-      </w:r>
-      <w:r>
-        <w:rPr>
-          <w:rFonts w:cstheme="minorHAnsi"/>
-          <w:sz w:val="24"/>
-          <w:szCs w:val="24"/>
-        </w:rPr>
-        <w:t xml:space="preserve"> Visual </w:t>
+      <w:r>
+        <w:rPr>
+          <w:rFonts w:cstheme="minorHAnsi"/>
+          <w:sz w:val="24"/>
+          <w:szCs w:val="24"/>
+        </w:rPr>
+        <w:t xml:space="preserve">, </w:t>
       </w:r>
       <w:proofErr w:type="spellStart"/>
       <w:r>
@@ -6404,7 +5743,7 @@
           <w:sz w:val="24"/>
           <w:szCs w:val="24"/>
         </w:rPr>
-        <w:t>Paradigm</w:t>
+        <w:t>GitHub</w:t>
       </w:r>
       <w:proofErr w:type="spellEnd"/>
       <w:r>
@@ -6413,32 +5752,7 @@
           <w:sz w:val="24"/>
           <w:szCs w:val="24"/>
         </w:rPr>
-        <w:t xml:space="preserve"> </w:t>
-      </w:r>
-    </w:p>
-    <w:p>
-      <w:pPr>
-        <w:rPr>
-          <w:rFonts w:cstheme="minorHAnsi"/>
-          <w:sz w:val="24"/>
-          <w:szCs w:val="24"/>
-        </w:rPr>
-      </w:pPr>
-      <w:r>
-        <w:rPr>
-          <w:rFonts w:ascii="MS Gothic" w:eastAsia="MS Gothic" w:hAnsi="MS Gothic" w:cs="MS Gothic" w:hint="eastAsia"/>
-          <w:sz w:val="24"/>
-          <w:szCs w:val="24"/>
-        </w:rPr>
-        <w:t>➢</w:t>
-      </w:r>
-      <w:r>
-        <w:rPr>
-          <w:rFonts w:cstheme="minorHAnsi"/>
-          <w:sz w:val="24"/>
-          <w:szCs w:val="24"/>
-        </w:rPr>
-        <w:t xml:space="preserve"> </w:t>
+        <w:t xml:space="preserve">, </w:t>
       </w:r>
       <w:proofErr w:type="spellStart"/>
       <w:r>
@@ -6447,7 +5761,7 @@
           <w:sz w:val="24"/>
           <w:szCs w:val="24"/>
         </w:rPr>
-        <w:t>GitHub</w:t>
+        <w:t>Invision</w:t>
       </w:r>
       <w:proofErr w:type="spellEnd"/>
       <w:r>
@@ -6456,32 +5770,7 @@
           <w:sz w:val="24"/>
           <w:szCs w:val="24"/>
         </w:rPr>
-        <w:t xml:space="preserve"> </w:t>
-      </w:r>
-    </w:p>
-    <w:p>
-      <w:pPr>
-        <w:rPr>
-          <w:rFonts w:cstheme="minorHAnsi"/>
-          <w:sz w:val="24"/>
-          <w:szCs w:val="24"/>
-        </w:rPr>
-      </w:pPr>
-      <w:r>
-        <w:rPr>
-          <w:rFonts w:ascii="MS Gothic" w:eastAsia="MS Gothic" w:hAnsi="MS Gothic" w:cs="MS Gothic" w:hint="eastAsia"/>
-          <w:sz w:val="24"/>
-          <w:szCs w:val="24"/>
-        </w:rPr>
-        <w:t>➢</w:t>
-      </w:r>
-      <w:r>
-        <w:rPr>
-          <w:rFonts w:cstheme="minorHAnsi"/>
-          <w:sz w:val="24"/>
-          <w:szCs w:val="24"/>
-        </w:rPr>
-        <w:t xml:space="preserve"> </w:t>
+        <w:t xml:space="preserve">, </w:t>
       </w:r>
       <w:proofErr w:type="spellStart"/>
       <w:r>
@@ -6490,7 +5779,7 @@
           <w:sz w:val="24"/>
           <w:szCs w:val="24"/>
         </w:rPr>
-        <w:t>Invision</w:t>
+        <w:t>Mockplus</w:t>
       </w:r>
       <w:proofErr w:type="spellEnd"/>
       <w:r>
@@ -6499,43 +5788,8 @@
           <w:sz w:val="24"/>
           <w:szCs w:val="24"/>
         </w:rPr>
-        <w:t xml:space="preserve"> </w:t>
-      </w:r>
-    </w:p>
-    <w:p>
-      <w:pPr>
-        <w:rPr>
-          <w:rFonts w:cstheme="minorHAnsi"/>
-          <w:sz w:val="24"/>
-          <w:szCs w:val="24"/>
-        </w:rPr>
-      </w:pPr>
-      <w:r>
-        <w:rPr>
-          <w:rFonts w:ascii="MS Gothic" w:eastAsia="MS Gothic" w:hAnsi="MS Gothic" w:cs="MS Gothic" w:hint="eastAsia"/>
-          <w:sz w:val="24"/>
-          <w:szCs w:val="24"/>
-        </w:rPr>
-        <w:t>➢</w:t>
-      </w:r>
-      <w:r>
-        <w:rPr>
-          <w:rFonts w:cstheme="minorHAnsi"/>
-          <w:sz w:val="24"/>
-          <w:szCs w:val="24"/>
-        </w:rPr>
-        <w:t xml:space="preserve"> </w:t>
-      </w:r>
-      <w:proofErr w:type="spellStart"/>
-      <w:r>
-        <w:rPr>
-          <w:rFonts w:cstheme="minorHAnsi"/>
-          <w:sz w:val="24"/>
-          <w:szCs w:val="24"/>
-        </w:rPr>
-        <w:t>Mockplus</w:t>
-      </w:r>
-      <w:proofErr w:type="spellEnd"/>
+        <w:t>.</w:t>
+      </w:r>
     </w:p>
     <w:p>
       <w:pPr>
@@ -6546,7 +5800,7 @@
           <w:szCs w:val="24"/>
         </w:rPr>
       </w:pPr>
-      <w:bookmarkStart w:id="17" w:name="_Toc536173586"/>
+      <w:bookmarkStart w:id="17" w:name="_Toc17966599"/>
       <w:r>
         <w:rPr>
           <w:rFonts w:asciiTheme="minorHAnsi" w:hAnsiTheme="minorHAnsi" w:cstheme="minorHAnsi"/>
@@ -6557,10 +5811,6 @@
       </w:r>
       <w:bookmarkEnd w:id="17"/>
     </w:p>
-    <w:p/>
-    <w:p/>
-    <w:p/>
-    <w:p/>
     <w:p>
       <w:pPr>
         <w:rPr>
@@ -6588,7 +5838,6 @@
           <w:szCs w:val="24"/>
           <w:lang w:eastAsia="hr-HR"/>
         </w:rPr>
-        <w:lastRenderedPageBreak/>
         <mc:AlternateContent>
           <mc:Choice Requires="wps">
             <w:drawing>
@@ -7801,10 +7050,7 @@
                               <w:jc w:val="center"/>
                             </w:pPr>
                             <w:r>
-                              <w:t xml:space="preserve">Aplikacije za </w:t>
-                            </w:r>
-                            <w:r>
-                              <w:t xml:space="preserve"> android</w:t>
+                              <w:t>Aplikacije za  android</w:t>
                             </w:r>
                           </w:p>
                         </w:txbxContent>
@@ -7836,10 +7082,7 @@
                         <w:jc w:val="center"/>
                       </w:pPr>
                       <w:r>
-                        <w:t xml:space="preserve">Aplikacije za </w:t>
-                      </w:r>
-                      <w:r>
-                        <w:t xml:space="preserve"> android</w:t>
+                        <w:t>Aplikacije za  android</w:t>
                       </w:r>
                     </w:p>
                   </w:txbxContent>
@@ -8056,118 +7299,94 @@
           <w:sz w:val="24"/>
           <w:szCs w:val="24"/>
         </w:rPr>
-        <w:t xml:space="preserve">. Korisnik ima mogućnosti izbornika mjernih stanica te pregled </w:t>
-      </w:r>
-      <w:r>
-        <w:rPr>
-          <w:rFonts w:cstheme="minorHAnsi"/>
-          <w:color w:val="000000"/>
-          <w:sz w:val="24"/>
-          <w:szCs w:val="24"/>
-        </w:rPr>
-        <w:lastRenderedPageBreak/>
-        <w:t xml:space="preserve">istih. </w:t>
+        <w:t xml:space="preserve">. Korisnik ima mogućnosti izbornika mjernih stanica te pregled istih. </w:t>
+      </w:r>
+    </w:p>
+    <w:p>
+      <w:pPr>
+        <w:pStyle w:val="Naslov3"/>
+      </w:pPr>
+      <w:bookmarkStart w:id="18" w:name="_Toc17966600"/>
+      <w:r>
+        <w:t>Web servisi i baza podataka</w:t>
+      </w:r>
+      <w:bookmarkEnd w:id="18"/>
+    </w:p>
+    <w:p>
+      <w:pPr>
+        <w:rPr>
+          <w:rFonts w:cstheme="minorHAnsi"/>
+          <w:sz w:val="24"/>
+          <w:szCs w:val="24"/>
+        </w:rPr>
+      </w:pPr>
+      <w:r>
+        <w:rPr>
+          <w:rFonts w:cstheme="minorHAnsi"/>
+          <w:sz w:val="24"/>
+          <w:szCs w:val="24"/>
+        </w:rPr>
+        <w:t xml:space="preserve">Web servisi su pisani u PHP programskom jeziku koji komuniciraju sa </w:t>
       </w:r>
       <w:proofErr w:type="spellStart"/>
       <w:r>
         <w:rPr>
           <w:rFonts w:cstheme="minorHAnsi"/>
-          <w:color w:val="000000"/>
-          <w:sz w:val="24"/>
-          <w:szCs w:val="24"/>
-        </w:rPr>
-        <w:t>Admin</w:t>
+          <w:sz w:val="24"/>
+          <w:szCs w:val="24"/>
+        </w:rPr>
+        <w:t>MySQL</w:t>
       </w:r>
       <w:proofErr w:type="spellEnd"/>
       <w:r>
         <w:rPr>
           <w:rFonts w:cstheme="minorHAnsi"/>
-          <w:color w:val="000000"/>
-          <w:sz w:val="24"/>
-          <w:szCs w:val="24"/>
-        </w:rPr>
-        <w:t xml:space="preserve"> ima uvid u sve registrirane mjerne stanice, registriranje novih stanica, podešavanje vrijednosti mjernih stranica te uvid u njih. Također ima pregled registriranih korisnika te registraciju novih korisnika i dodjeljivanje mjernih stanica na pregled korisniku.</w:t>
-      </w:r>
-    </w:p>
-    <w:p>
-      <w:pPr>
-        <w:jc w:val="center"/>
-        <w:rPr>
-          <w:rFonts w:cstheme="minorHAnsi"/>
-          <w:sz w:val="24"/>
-          <w:szCs w:val="24"/>
-        </w:rPr>
-      </w:pPr>
-    </w:p>
-    <w:p>
-      <w:pPr>
-        <w:jc w:val="center"/>
-        <w:rPr>
-          <w:rFonts w:cstheme="minorHAnsi"/>
-          <w:sz w:val="24"/>
-          <w:szCs w:val="24"/>
-        </w:rPr>
-      </w:pPr>
+          <w:sz w:val="24"/>
+          <w:szCs w:val="24"/>
+        </w:rPr>
+        <w:t xml:space="preserve"> bazom podataka koja se nalazi na serveru mjerenje.info. Servisi koji se trenutno i ubuduće koristi u aplikaciji</w:t>
+      </w:r>
+      <w:r>
+        <w:rPr>
+          <w:rFonts w:cstheme="minorHAnsi"/>
+          <w:sz w:val="24"/>
+          <w:szCs w:val="24"/>
+        </w:rPr>
+        <w:t>, također je navedeno koje verzije aplikacije koriste koji servis za komunikaciji sa bazom podataka</w:t>
+      </w:r>
+      <w:r>
+        <w:rPr>
+          <w:rFonts w:cstheme="minorHAnsi"/>
+          <w:sz w:val="24"/>
+          <w:szCs w:val="24"/>
+        </w:rPr>
+        <w:t>.</w:t>
+      </w:r>
     </w:p>
     <w:p>
       <w:pPr>
         <w:pStyle w:val="Naslov3"/>
       </w:pPr>
-      <w:bookmarkStart w:id="18" w:name="_Toc536173587"/>
-      <w:r>
-        <w:t>Web servisi i baza podataka</w:t>
-      </w:r>
-      <w:bookmarkEnd w:id="18"/>
-    </w:p>
-    <w:p>
-      <w:pPr>
-        <w:rPr>
-          <w:rFonts w:cstheme="minorHAnsi"/>
-          <w:sz w:val="24"/>
-          <w:szCs w:val="24"/>
-        </w:rPr>
-      </w:pPr>
-      <w:r>
-        <w:rPr>
-          <w:rFonts w:cstheme="minorHAnsi"/>
-          <w:sz w:val="24"/>
-          <w:szCs w:val="24"/>
-        </w:rPr>
-        <w:t xml:space="preserve">Web servisi su pisani u PHP programskom jeziku koji komuniciraju sa </w:t>
-      </w:r>
-      <w:proofErr w:type="spellStart"/>
-      <w:r>
-        <w:rPr>
-          <w:rFonts w:cstheme="minorHAnsi"/>
-          <w:sz w:val="24"/>
-          <w:szCs w:val="24"/>
-        </w:rPr>
-        <w:t>MySQL</w:t>
-      </w:r>
-      <w:proofErr w:type="spellEnd"/>
-      <w:r>
-        <w:rPr>
-          <w:rFonts w:cstheme="minorHAnsi"/>
-          <w:sz w:val="24"/>
-          <w:szCs w:val="24"/>
-        </w:rPr>
-        <w:t xml:space="preserve"> bazom podataka koja se nalazi na serveru mjerenje.info. Servisi koji se trenutno i ubuduće koristi u aplikaciji</w:t>
-      </w:r>
-      <w:r>
-        <w:rPr>
-          <w:rFonts w:cstheme="minorHAnsi"/>
-          <w:sz w:val="24"/>
-          <w:szCs w:val="24"/>
-        </w:rPr>
-        <w:t>, također je navedeno koje verzije aplikacije koriste koji servis za komunikaciji sa bazom podataka</w:t>
-      </w:r>
-      <w:r>
-        <w:rPr>
-          <w:rFonts w:cstheme="minorHAnsi"/>
-          <w:sz w:val="24"/>
-          <w:szCs w:val="24"/>
-        </w:rPr>
-        <w:t>.</w:t>
+      <w:r>
+        <w:t>Servis za spajanje na bazu podataka</w:t>
+      </w:r>
+    </w:p>
+    <w:p>
+      <w:r>
+        <w:t xml:space="preserve">URL: </w:t>
+      </w:r>
+      <w:hyperlink r:id="rId13" w:history="1">
+        <w:r>
+          <w:rPr>
+            <w:rStyle w:val="Hiperveza"/>
+          </w:rPr>
+          <w:t>https://www.mjerenje.info/services/Database.php</w:t>
+        </w:r>
+      </w:hyperlink>
+    </w:p>
+    <w:p>
+      <w:r>
+        <w:t>Servis pomoću kojeg ostali servisi komuniciraju sa bazom podataka te izvršavaju upite nad njom.</w:t>
       </w:r>
     </w:p>
     <w:p>
@@ -8187,7 +7406,7 @@
         </w:rPr>
         <w:t xml:space="preserve"> </w:t>
       </w:r>
-      <w:bookmarkStart w:id="19" w:name="_Toc536173588"/>
+      <w:bookmarkStart w:id="19" w:name="_Toc17966601"/>
       <w:r>
         <w:rPr>
           <w:rFonts w:asciiTheme="minorHAnsi" w:hAnsiTheme="minorHAnsi" w:cstheme="minorHAnsi"/>
@@ -8312,7 +7531,7 @@
         </w:rPr>
         <w:t xml:space="preserve">TEST URL: </w:t>
       </w:r>
-      <w:hyperlink r:id="rId13" w:history="1">
+      <w:hyperlink r:id="rId14" w:history="1">
         <w:r>
           <w:rPr>
             <w:rStyle w:val="Hiperveza"/>
@@ -8615,7 +7834,15 @@
           <w:rFonts w:asciiTheme="minorHAnsi" w:hAnsiTheme="minorHAnsi" w:cstheme="minorHAnsi"/>
           <w:color w:val="000000"/>
         </w:rPr>
-        <w:t>Servis za prijavu primat će kriptirane parametre user  i pass. Obrađuje primljene podatke te ako u bazi postoji registrirani korisnik s odgovarajućim podacima vraća odgovarajuću poruku. Uz poruku o uspješnoj prijavi servis šalje i privremeni token korisnika. Korisnik će dobiveni token kasnije koristiti za verifikaciju svojih paketa prema ostalim servisima.</w:t>
+        <w:t xml:space="preserve">Servis za prijavu primat će kriptirane parametre user  i pass. Obrađuje primljene podatke te ako u bazi postoji registrirani korisnik s odgovarajućim podacima vraća odgovarajuću poruku. Uz poruku o uspješnoj prijavi servis šalje i privremeni token korisnika. </w:t>
+      </w:r>
+      <w:r>
+        <w:rPr>
+          <w:rFonts w:asciiTheme="minorHAnsi" w:hAnsiTheme="minorHAnsi" w:cstheme="minorHAnsi"/>
+          <w:color w:val="000000"/>
+        </w:rPr>
+        <w:lastRenderedPageBreak/>
+        <w:t>Korisnik će dobiveni token kasnije koristiti za verifikaciju svojih paketa prema ostalim servisima.</w:t>
       </w:r>
       <w:r>
         <w:rPr>
@@ -8641,7 +7868,7 @@
           <w:szCs w:val="24"/>
         </w:rPr>
       </w:pPr>
-      <w:bookmarkStart w:id="20" w:name="_Toc536173589"/>
+      <w:bookmarkStart w:id="20" w:name="_Toc17966602"/>
       <w:r>
         <w:rPr>
           <w:rFonts w:asciiTheme="minorHAnsi" w:hAnsiTheme="minorHAnsi" w:cstheme="minorHAnsi"/>
@@ -8650,15 +7877,15 @@
         </w:rPr>
         <w:t>Servis za dohvat podatka za grafove</w:t>
       </w:r>
+      <w:r>
+        <w:rPr>
+          <w:rFonts w:asciiTheme="minorHAnsi" w:hAnsiTheme="minorHAnsi" w:cstheme="minorHAnsi"/>
+          <w:sz w:val="24"/>
+          <w:szCs w:val="24"/>
+        </w:rPr>
+        <w:t xml:space="preserve"> i tekstualni ispis</w:t>
+      </w:r>
       <w:bookmarkEnd w:id="20"/>
-      <w:r>
-        <w:rPr>
-          <w:rFonts w:asciiTheme="minorHAnsi" w:hAnsiTheme="minorHAnsi" w:cstheme="minorHAnsi"/>
-          <w:sz w:val="24"/>
-          <w:szCs w:val="24"/>
-        </w:rPr>
-        <w:t xml:space="preserve"> i tekstualni ispis</w:t>
-      </w:r>
     </w:p>
     <w:p>
       <w:pPr>
@@ -8830,7 +8057,7 @@
       <w:r>
         <w:t xml:space="preserve"> </w:t>
       </w:r>
-      <w:hyperlink r:id="rId14" w:history="1">
+      <w:hyperlink r:id="rId15" w:history="1">
         <w:r>
           <w:rPr>
             <w:rStyle w:val="Hiperveza"/>
@@ -8923,16 +8150,7 @@
           <w:sz w:val="20"/>
           <w:szCs w:val="20"/>
         </w:rPr>
-        <w:t>[{"avgTemp":"23.5","avgMoist":"45.5"},{"avgTemp":"23","avgMoist":"42"},{"avgTemp":"20.5","avgMoist":"45.5"},{"avgTemp":"21","avgMoist":"44"},{"avgTemp":"22","avgMoist":"45"},{"avgTemp":"23","avgMoist":"45"},{"avgTemp":"34","avgMoist":"70"},{"avgTemp":"34","avgMoist":"70"},{"avgTemp":"23.5","avgMoist":"45.5"},{"avgTemp":"23","avgMoist":"42"},{"avgTemp":"20.5","avgMoist":"45.5"},{"avgTemp":"21","avgMoist":"44"},{"avgTemp":"22","avgMoist":"45"},{"avgTemp":"23","avgMoist":"45"},{"avgTemp":"34","avgMoist":"70"},{"avgTemp":"34","avgMoist":"70"},{"avgTemp":"23.5","avgMoist":"45.5"},{"avgTemp":"23","avgMoist":"42"},{"avgTemp":"20.5","avgMoist":"45.5"},{"avgTemp":"21","avgMoist":"44"},{"avgTemp":"22","avgMoist":"45"},{"avgTemp":"23","avgMoist":"45"},{"avgTemp":"34","avgMoist":"70"},{"avgTemp":"34","avgMoist":"70"},{"avgTemp":"23.5","avgMoist":"45.5"},{"avgTemp":"23","avgMoist":"42"},{"avgTemp":"20.5","avg</w:t>
-      </w:r>
-      <w:r>
-        <w:rPr>
-          <w:color w:val="000000"/>
-          <w:sz w:val="20"/>
-          <w:szCs w:val="20"/>
-        </w:rPr>
-        <w:lastRenderedPageBreak/>
-        <w:t>Moist":"45.5"},{"avgTemp":"21","avgMoist":"44"},{"avgTemp":"22","avgMoist":"45"},{"avgTemp":"23","avgMoist":"45"},{"avgTemp":"34","avgMoist":"70"},{"avgTemp":"34","avgMoist":"70"}]</w:t>
+        <w:t>[{"avgTemp":"23.5","avgMoist":"45.5"},{"avgTemp":"23","avgMoist":"42"},{"avgTemp":"20.5","avgMoist":"45.5"},{"avgTemp":"21","avgMoist":"44"},{"avgTemp":"22","avgMoist":"45"},{"avgTemp":"23","avgMoist":"45"},{"avgTemp":"34","avgMoist":"70"},{"avgTemp":"34","avgMoist":"70"},{"avgTemp":"23.5","avgMoist":"45.5"},{"avgTemp":"23","avgMoist":"42"},{"avgTemp":"20.5","avgMoist":"45.5"},{"avgTemp":"21","avgMoist":"44"},{"avgTemp":"22","avgMoist":"45"},{"avgTemp":"23","avgMoist":"45"},{"avgTemp":"34","avgMoist":"70"},{"avgTemp":"34","avgMoist":"70"},{"avgTemp":"23.5","avgMoist":"45.5"},{"avgTemp":"23","avgMoist":"42"},{"avgTemp":"20.5","avgMoist":"45.5"},{"avgTemp":"21","avgMoist":"44"},{"avgTemp":"22","avgMoist":"45"},{"avgTemp":"23","avgMoist":"45"},{"avgTemp":"34","avgMoist":"70"},{"avgTemp":"34","avgMoist":"70"},{"avgTemp":"23.5","avgMoist":"45.5"},{"avgTemp":"23","avgMoist":"42"},{"avgTemp":"20.5","avgMoist":"45.5"},{"avgTemp":"21","avgMoist":"44"},{"avgTemp":"22","avgMoist":"45"},{"avgTemp":"23","avgMoist":"45"},{"avgTemp":"34","avgMoist":"70"},{"avgTemp":"34","avgMoist":"70"}]</w:t>
       </w:r>
     </w:p>
     <w:p>
@@ -9019,40 +8237,24 @@
           <w:rFonts w:asciiTheme="minorHAnsi" w:hAnsiTheme="minorHAnsi" w:cstheme="minorHAnsi"/>
           <w:color w:val="000000"/>
         </w:rPr>
-        <w:t>“.</w:t>
-      </w:r>
-    </w:p>
-    <w:p>
-      <w:pPr>
-        <w:pStyle w:val="Naslov3"/>
-        <w:rPr>
-          <w:rFonts w:asciiTheme="minorHAnsi" w:hAnsiTheme="minorHAnsi" w:cstheme="minorHAnsi"/>
-          <w:sz w:val="24"/>
-          <w:szCs w:val="24"/>
-        </w:rPr>
-      </w:pPr>
-      <w:r>
-        <w:rPr>
-          <w:rFonts w:asciiTheme="minorHAnsi" w:hAnsiTheme="minorHAnsi" w:cstheme="minorHAnsi"/>
-          <w:sz w:val="24"/>
-          <w:szCs w:val="24"/>
+        <w:t>“</w:t>
+      </w:r>
+      <w:r>
+        <w:rPr>
+          <w:rFonts w:asciiTheme="minorHAnsi" w:hAnsiTheme="minorHAnsi" w:cstheme="minorHAnsi"/>
         </w:rPr>
         <w:br/>
       </w:r>
-      <w:bookmarkStart w:id="21" w:name="_Toc536173590"/>
-      <w:r>
-        <w:rPr>
-          <w:rFonts w:asciiTheme="minorHAnsi" w:hAnsiTheme="minorHAnsi" w:cstheme="minorHAnsi"/>
-          <w:sz w:val="24"/>
-          <w:szCs w:val="24"/>
+      <w:bookmarkStart w:id="21" w:name="_Toc17966603"/>
+      <w:r>
+        <w:rPr>
+          <w:rFonts w:asciiTheme="minorHAnsi" w:hAnsiTheme="minorHAnsi" w:cstheme="minorHAnsi"/>
         </w:rPr>
         <w:t>Servis za prihvat podataka mjernih stanica</w:t>
       </w:r>
       <w:r>
         <w:rPr>
           <w:rFonts w:asciiTheme="minorHAnsi" w:hAnsiTheme="minorHAnsi" w:cstheme="minorHAnsi"/>
-          <w:sz w:val="24"/>
-          <w:szCs w:val="24"/>
         </w:rPr>
         <w:t xml:space="preserve"> od </w:t>
       </w:r>
@@ -9060,8 +8262,6 @@
       <w:r>
         <w:rPr>
           <w:rFonts w:asciiTheme="minorHAnsi" w:hAnsiTheme="minorHAnsi" w:cstheme="minorHAnsi"/>
-          <w:sz w:val="24"/>
-          <w:szCs w:val="24"/>
         </w:rPr>
         <w:t>arduina</w:t>
       </w:r>
@@ -9362,6 +8562,7 @@
           <w:szCs w:val="24"/>
         </w:rPr>
       </w:pPr>
+      <w:bookmarkStart w:id="22" w:name="_Toc17966604"/>
       <w:r>
         <w:rPr>
           <w:rFonts w:asciiTheme="minorHAnsi" w:hAnsiTheme="minorHAnsi" w:cstheme="minorHAnsi"/>
@@ -9370,6 +8571,7 @@
         </w:rPr>
         <w:t>Servis za dohvaćanje trenutnih  podataka stanica</w:t>
       </w:r>
+      <w:bookmarkEnd w:id="22"/>
     </w:p>
     <w:p>
       <w:pPr>
@@ -9409,14 +8611,7 @@
           <w:rFonts w:asciiTheme="minorHAnsi" w:hAnsiTheme="minorHAnsi" w:cstheme="minorHAnsi"/>
           <w:color w:val="000000"/>
         </w:rPr>
-        <w:t>zadnjiPodaci</w:t>
-      </w:r>
-      <w:r>
-        <w:rPr>
-          <w:rFonts w:asciiTheme="minorHAnsi" w:hAnsiTheme="minorHAnsi" w:cstheme="minorHAnsi"/>
-          <w:color w:val="000000"/>
-        </w:rPr>
-        <w:t>.php</w:t>
+        <w:t>zadnjiPodaci.php</w:t>
       </w:r>
       <w:proofErr w:type="spellEnd"/>
       <w:r>
@@ -9516,28 +8711,18 @@
       <w:pPr>
         <w:pStyle w:val="Naslov3"/>
       </w:pPr>
-      <w:bookmarkStart w:id="22" w:name="_Toc536173594"/>
-      <w:r>
-        <w:t>Dijagram klasa</w:t>
-      </w:r>
-      <w:bookmarkEnd w:id="22"/>
-    </w:p>
+      <w:bookmarkStart w:id="23" w:name="_Toc17966605"/>
+    </w:p>
+    <w:bookmarkEnd w:id="23"/>
     <w:p>
       <w:pPr>
         <w:pStyle w:val="StandardWeb"/>
         <w:spacing w:before="0" w:beforeAutospacing="0" w:after="200" w:afterAutospacing="0"/>
         <w:rPr>
           <w:rFonts w:asciiTheme="minorHAnsi" w:hAnsiTheme="minorHAnsi" w:cstheme="minorHAnsi"/>
-          <w:color w:val="000000"/>
-        </w:rPr>
-      </w:pPr>
-      <w:r>
-        <w:rPr>
-          <w:rFonts w:asciiTheme="minorHAnsi" w:hAnsiTheme="minorHAnsi" w:cstheme="minorHAnsi"/>
-          <w:color w:val="000000"/>
-        </w:rPr>
-        <w:t>Dijagram prikazuje trenutno stanje klasa i njihovih odnosa, aplikacija je još u razvoju pa stoga ovo nije kako će dijagram konačno izgledati.</w:t>
-      </w:r>
+          <w:noProof/>
+        </w:rPr>
+      </w:pPr>
     </w:p>
     <w:p>
       <w:pPr>
@@ -9548,6 +8733,54 @@
           <w:noProof/>
         </w:rPr>
       </w:pPr>
+    </w:p>
+    <w:p>
+      <w:pPr>
+        <w:pStyle w:val="StandardWeb"/>
+        <w:spacing w:before="0" w:beforeAutospacing="0" w:after="200" w:afterAutospacing="0"/>
+        <w:rPr>
+          <w:rFonts w:asciiTheme="minorHAnsi" w:hAnsiTheme="minorHAnsi" w:cstheme="minorHAnsi"/>
+          <w:noProof/>
+        </w:rPr>
+      </w:pPr>
+    </w:p>
+    <w:p>
+      <w:pPr>
+        <w:pStyle w:val="Naslov3"/>
+      </w:pPr>
+      <w:r>
+        <w:lastRenderedPageBreak/>
+        <w:t>Dijagram klasa</w:t>
+      </w:r>
+    </w:p>
+    <w:p>
+      <w:pPr>
+        <w:pStyle w:val="StandardWeb"/>
+        <w:spacing w:before="0" w:beforeAutospacing="0" w:after="200" w:afterAutospacing="0"/>
+        <w:rPr>
+          <w:rFonts w:asciiTheme="minorHAnsi" w:hAnsiTheme="minorHAnsi" w:cstheme="minorHAnsi"/>
+          <w:color w:val="000000"/>
+        </w:rPr>
+      </w:pPr>
+      <w:r>
+        <w:rPr>
+          <w:rFonts w:asciiTheme="minorHAnsi" w:hAnsiTheme="minorHAnsi" w:cstheme="minorHAnsi"/>
+          <w:color w:val="000000"/>
+        </w:rPr>
+        <w:t>Dijagram prikazuje trenutno stanje klasa i njihovih odnosa, aplikacija je još u razvoju pa stoga ovo nije kako će dijagram konačno izgledati.</w:t>
+      </w:r>
+    </w:p>
+    <w:p>
+      <w:pPr>
+        <w:pStyle w:val="StandardWeb"/>
+        <w:spacing w:before="0" w:beforeAutospacing="0" w:after="200" w:afterAutospacing="0"/>
+        <w:rPr>
+          <w:rFonts w:asciiTheme="minorHAnsi" w:hAnsiTheme="minorHAnsi" w:cstheme="minorHAnsi"/>
+          <w:noProof/>
+        </w:rPr>
+      </w:pPr>
+      <w:bookmarkStart w:id="24" w:name="_GoBack"/>
+      <w:bookmarkEnd w:id="24"/>
     </w:p>
     <w:p>
       <w:pPr>
@@ -9556,6 +8789,7 @@
         <w:jc w:val="center"/>
         <w:rPr>
           <w:rFonts w:asciiTheme="minorHAnsi" w:hAnsiTheme="minorHAnsi" w:cstheme="minorHAnsi"/>
+          <w:lang w:val="en-GB"/>
         </w:rPr>
       </w:pPr>
       <w:r>
@@ -9563,12 +8797,11 @@
           <w:rFonts w:asciiTheme="minorHAnsi" w:hAnsiTheme="minorHAnsi" w:cstheme="minorHAnsi"/>
           <w:noProof/>
         </w:rPr>
-        <w:lastRenderedPageBreak/>
         <w:drawing>
           <wp:inline distT="0" distB="0" distL="0" distR="0">
-            <wp:extent cx="4991100" cy="5463540"/>
-            <wp:effectExtent l="0" t="0" r="0" b="3810"/>
-            <wp:docPr id="54" name="Slika 54"/>
+            <wp:extent cx="5712901" cy="5979781"/>
+            <wp:effectExtent l="0" t="0" r="2540" b="2540"/>
+            <wp:docPr id="55" name="Slika 55"/>
             <wp:cNvGraphicFramePr>
               <a:graphicFrameLocks xmlns:a="http://schemas.openxmlformats.org/drawingml/2006/main" noChangeAspect="1"/>
             </wp:cNvGraphicFramePr>
@@ -9576,11 +8809,11 @@
               <a:graphicData uri="http://schemas.openxmlformats.org/drawingml/2006/picture">
                 <pic:pic xmlns:pic="http://schemas.openxmlformats.org/drawingml/2006/picture">
                   <pic:nvPicPr>
-                    <pic:cNvPr id="0" name="dijagram_class.png"/>
+                    <pic:cNvPr id="0" name="dijagram_class (1).png"/>
                     <pic:cNvPicPr/>
                   </pic:nvPicPr>
                   <pic:blipFill>
-                    <a:blip r:embed="rId15">
+                    <a:blip r:embed="rId16">
                       <a:extLst>
                         <a:ext uri="{28A0092B-C50C-407E-A947-70E740481C1C}">
                           <a14:useLocalDpi xmlns:a14="http://schemas.microsoft.com/office/drawing/2010/main" val="0"/>
@@ -9594,7 +8827,7 @@
                   <pic:spPr>
                     <a:xfrm>
                       <a:off x="0" y="0"/>
-                      <a:ext cx="4991100" cy="5463540"/>
+                      <a:ext cx="5716515" cy="5983564"/>
                     </a:xfrm>
                     <a:prstGeom prst="rect">
                       <a:avLst/>
@@ -9606,8 +8839,6 @@
           </wp:inline>
         </w:drawing>
       </w:r>
-      <w:bookmarkStart w:id="23" w:name="_GoBack"/>
-      <w:bookmarkEnd w:id="23"/>
     </w:p>
     <w:p>
       <w:pPr>
@@ -9619,10 +8850,15 @@
       <w:r>
         <w:br/>
       </w:r>
+    </w:p>
+    <w:p>
+      <w:pPr>
+        <w:pStyle w:val="Naslov3"/>
+      </w:pPr>
       <w:r>
         <w:br/>
       </w:r>
-      <w:bookmarkStart w:id="24" w:name="_Toc536173595"/>
+      <w:bookmarkStart w:id="25" w:name="_Toc17966606"/>
       <w:r>
         <w:t xml:space="preserve">Implementirane </w:t>
       </w:r>
@@ -9644,7 +8880,7 @@
         </w:rPr>
         <w:t>)</w:t>
       </w:r>
-      <w:bookmarkEnd w:id="24"/>
+      <w:bookmarkEnd w:id="25"/>
     </w:p>
     <w:p>
       <w:pPr>
@@ -9680,6 +8916,7 @@
           <w:rFonts w:asciiTheme="minorHAnsi" w:hAnsiTheme="minorHAnsi" w:cstheme="minorHAnsi"/>
           <w:noProof/>
         </w:rPr>
+        <w:lastRenderedPageBreak/>
         <mc:AlternateContent>
           <mc:Choice Requires="wps">
             <w:drawing>
@@ -9799,7 +9036,7 @@
                                           </pic:cNvPicPr>
                                         </pic:nvPicPr>
                                         <pic:blipFill>
-                                          <a:blip r:embed="rId16">
+                                          <a:blip r:embed="rId17">
                                             <a:extLst>
                                               <a:ext uri="{28A0092B-C50C-407E-A947-70E740481C1C}">
                                                 <a14:useLocalDpi xmlns:a14="http://schemas.microsoft.com/office/drawing/2010/main" val="0"/>
@@ -9929,7 +9166,7 @@
                                     </pic:cNvPicPr>
                                   </pic:nvPicPr>
                                   <pic:blipFill>
-                                    <a:blip r:embed="rId16">
+                                    <a:blip r:embed="rId17">
                                       <a:extLst>
                                         <a:ext uri="{28A0092B-C50C-407E-A947-70E740481C1C}">
                                           <a14:useLocalDpi xmlns:a14="http://schemas.microsoft.com/office/drawing/2010/main" val="0"/>
@@ -9989,7 +9226,6 @@
           <w:rFonts w:asciiTheme="minorHAnsi" w:hAnsiTheme="minorHAnsi" w:cstheme="minorHAnsi"/>
           <w:noProof/>
         </w:rPr>
-        <w:lastRenderedPageBreak/>
         <w:drawing>
           <wp:inline distT="0" distB="0" distL="0" distR="0" wp14:anchorId="214EE5F9" wp14:editId="6AD93528">
             <wp:extent cx="1272540" cy="2545080"/>
@@ -10008,7 +9244,7 @@
                     </pic:cNvPicPr>
                   </pic:nvPicPr>
                   <pic:blipFill>
-                    <a:blip r:embed="rId17" cstate="print">
+                    <a:blip r:embed="rId18" cstate="print">
                       <a:extLst>
                         <a:ext uri="{28A0092B-C50C-407E-A947-70E740481C1C}">
                           <a14:useLocalDpi xmlns:a14="http://schemas.microsoft.com/office/drawing/2010/main" val="0"/>
@@ -10080,14 +9316,14 @@
       <w:pPr>
         <w:pStyle w:val="Naslov3"/>
       </w:pPr>
-      <w:bookmarkStart w:id="25" w:name="_Toc536173596"/>
+      <w:bookmarkStart w:id="26" w:name="_Toc17966607"/>
       <w:r>
         <w:t>Odabir st</w:t>
       </w:r>
-      <w:bookmarkEnd w:id="25"/>
       <w:r>
         <w:t>anica</w:t>
       </w:r>
+      <w:bookmarkEnd w:id="26"/>
     </w:p>
     <w:p>
       <w:pPr>
@@ -10140,7 +9376,7 @@
                     <pic:cNvPicPr/>
                   </pic:nvPicPr>
                   <pic:blipFill>
-                    <a:blip r:embed="rId18" cstate="print">
+                    <a:blip r:embed="rId19" cstate="print">
                       <a:extLst>
                         <a:ext uri="{28A0092B-C50C-407E-A947-70E740481C1C}">
                           <a14:useLocalDpi xmlns:a14="http://schemas.microsoft.com/office/drawing/2010/main" val="0"/>
@@ -10171,9 +9407,11 @@
       <w:pPr>
         <w:pStyle w:val="Naslov3"/>
       </w:pPr>
+      <w:bookmarkStart w:id="27" w:name="_Toc17966608"/>
       <w:r>
         <w:t>Ispis trenutnih podataka o stanicama</w:t>
       </w:r>
+      <w:bookmarkEnd w:id="27"/>
     </w:p>
     <w:p>
       <w:r>
@@ -10214,7 +9452,7 @@
                     <pic:cNvPicPr/>
                   </pic:nvPicPr>
                   <pic:blipFill rotWithShape="1">
-                    <a:blip r:embed="rId19">
+                    <a:blip r:embed="rId20">
                       <a:extLst>
                         <a:ext uri="{28A0092B-C50C-407E-A947-70E740481C1C}">
                           <a14:useLocalDpi xmlns:a14="http://schemas.microsoft.com/office/drawing/2010/main" val="0"/>
@@ -10273,7 +9511,7 @@
       <w:pPr>
         <w:pStyle w:val="Naslov3"/>
       </w:pPr>
-      <w:bookmarkStart w:id="26" w:name="_Toc536173597"/>
+      <w:bookmarkStart w:id="28" w:name="_Toc17966609"/>
       <w:r>
         <w:rPr>
           <w:noProof/>
@@ -10330,31 +9568,7 @@
                                 <w:sz w:val="24"/>
                                 <w:szCs w:val="24"/>
                               </w:rPr>
-                              <w:t>Kada korisnik odabere stanicu</w:t>
-                            </w:r>
-                            <w:r>
-                              <w:rPr>
-                                <w:rFonts w:cstheme="minorHAnsi"/>
-                                <w:sz w:val="24"/>
-                                <w:szCs w:val="24"/>
-                              </w:rPr>
-                              <w:t xml:space="preserve"> i ukoliko odabere prikaz grafova kao opciju ispisa</w:t>
-                            </w:r>
-                            <w:r>
-                              <w:rPr>
-                                <w:rFonts w:cstheme="minorHAnsi"/>
-                                <w:sz w:val="24"/>
-                                <w:szCs w:val="24"/>
-                              </w:rPr>
-                              <w:t xml:space="preserve"> prikazati će mu se sučelje u kojem će biti grafički prikazani podac</w:t>
-                            </w:r>
-                            <w:r>
-                              <w:rPr>
-                                <w:rFonts w:cstheme="minorHAnsi"/>
-                                <w:sz w:val="24"/>
-                                <w:szCs w:val="24"/>
-                              </w:rPr>
-                              <w:t>i o stanici.</w:t>
+                              <w:t>Kada korisnik odabere stanicu i ukoliko odabere prikaz grafova kao opciju ispisa prikazati će mu se sučelje u kojem će biti grafički prikazani podaci o stanici.</w:t>
                             </w:r>
                           </w:p>
                         </w:txbxContent>
@@ -10386,31 +9600,7 @@
                           <w:sz w:val="24"/>
                           <w:szCs w:val="24"/>
                         </w:rPr>
-                        <w:t>Kada korisnik odabere stanicu</w:t>
-                      </w:r>
-                      <w:r>
-                        <w:rPr>
-                          <w:rFonts w:cstheme="minorHAnsi"/>
-                          <w:sz w:val="24"/>
-                          <w:szCs w:val="24"/>
-                        </w:rPr>
-                        <w:t xml:space="preserve"> i ukoliko odabere prikaz grafova kao opciju ispisa</w:t>
-                      </w:r>
-                      <w:r>
-                        <w:rPr>
-                          <w:rFonts w:cstheme="minorHAnsi"/>
-                          <w:sz w:val="24"/>
-                          <w:szCs w:val="24"/>
-                        </w:rPr>
-                        <w:t xml:space="preserve"> prikazati će mu se sučelje u kojem će biti grafički prikazani podac</w:t>
-                      </w:r>
-                      <w:r>
-                        <w:rPr>
-                          <w:rFonts w:cstheme="minorHAnsi"/>
-                          <w:sz w:val="24"/>
-                          <w:szCs w:val="24"/>
-                        </w:rPr>
-                        <w:t>i o stanici.</w:t>
+                        <w:t>Kada korisnik odabere stanicu i ukoliko odabere prikaz grafova kao opciju ispisa prikazati će mu se sučelje u kojem će biti grafički prikazani podaci o stanici.</w:t>
                       </w:r>
                     </w:p>
                   </w:txbxContent>
@@ -10423,10 +9613,10 @@
       <w:r>
         <w:t>Prikaz podataka o temperaturi vlazi</w:t>
       </w:r>
-      <w:bookmarkEnd w:id="26"/>
       <w:r>
         <w:t xml:space="preserve"> u obliku grafa</w:t>
       </w:r>
+      <w:bookmarkEnd w:id="28"/>
     </w:p>
     <w:p>
       <w:pPr>
@@ -10458,7 +9648,7 @@
                     </pic:cNvPicPr>
                   </pic:nvPicPr>
                   <pic:blipFill>
-                    <a:blip r:embed="rId20" cstate="print">
+                    <a:blip r:embed="rId21" cstate="print">
                       <a:extLst>
                         <a:ext uri="{28A0092B-C50C-407E-A947-70E740481C1C}">
                           <a14:useLocalDpi xmlns:a14="http://schemas.microsoft.com/office/drawing/2010/main" val="0"/>
@@ -10494,6 +9684,7 @@
       <w:pPr>
         <w:pStyle w:val="Naslov3"/>
       </w:pPr>
+      <w:bookmarkStart w:id="29" w:name="_Toc17966610"/>
       <w:r>
         <w:rPr>
           <w:noProof/>
@@ -10594,11 +9785,9 @@
         </mc:AlternateContent>
       </w:r>
       <w:r>
-        <w:t>Prikaz podataka o temperaturi vlazi</w:t>
-      </w:r>
-      <w:r>
-        <w:t xml:space="preserve"> u tekstualnom obliku</w:t>
-      </w:r>
+        <w:t>Prikaz podataka o temperaturi vlazi u tekstualnom obliku</w:t>
+      </w:r>
+      <w:bookmarkEnd w:id="29"/>
     </w:p>
     <w:p>
       <w:pPr>
@@ -10629,7 +9818,7 @@
                     <pic:cNvPicPr/>
                   </pic:nvPicPr>
                   <pic:blipFill>
-                    <a:blip r:embed="rId21">
+                    <a:blip r:embed="rId22">
                       <a:extLst>
                         <a:ext uri="{28A0092B-C50C-407E-A947-70E740481C1C}">
                           <a14:useLocalDpi xmlns:a14="http://schemas.microsoft.com/office/drawing/2010/main" val="0"/>
@@ -12694,7 +11883,7 @@
 </file>
 
 <file path=customXml/itemProps1.xml><?xml version="1.0" encoding="utf-8"?>
-<ds:datastoreItem xmlns:ds="http://schemas.openxmlformats.org/officeDocument/2006/customXml" ds:itemID="{42CDB9E9-ABC7-4B70-865C-340C1E84FF18}">
+<ds:datastoreItem xmlns:ds="http://schemas.openxmlformats.org/officeDocument/2006/customXml" ds:itemID="{B7BF3CC8-AB55-4DBB-8596-4C20811A317A}">
   <ds:schemaRefs>
     <ds:schemaRef ds:uri="http://schemas.openxmlformats.org/officeDocument/2006/bibliography"/>
   </ds:schemaRefs>

</xml_diff>